<commit_message>
SSD AE2 Development Report 1.0.131
Updated as per dad having a look at it, to help me with proofing it. Split the appendices off into another document and added a screenshot of the Trello board to the report as well.
</commit_message>
<xml_diff>
--- a/Software Systems Development/AE2/Development Report - SSD - AE2 1.0.13.docx
+++ b/Software Systems Development/AE2/Development Report - SSD - AE2 1.0.13.docx
@@ -3907,7 +3907,19 @@
     </w:p>
     <w:p>
       <w:r>
-        <w:t>This was deemed as an appropriate means to get the base set of requirements, as they are noted in the assignment brief and we had no other input to use for the requirements at a base level (such as via surveys, interviews of the client, etc.). Indeed, as interview the client would more than likely produce similar results to what is detailed in the assignment brief, for which aspects of such a management system, the Game Café is most likely to want to organise.</w:t>
+        <w:t>This was deemed as an appropriate means to get the base set of requirements, as they are noted in the assignment brief and we had no other input to use for the requirements at a base level (such as via surveys, interviews of the client, etc.). Indeed, as interview</w:t>
+      </w:r>
+      <w:r>
+        <w:t>ing</w:t>
+      </w:r>
+      <w:r>
+        <w:t xml:space="preserve"> the client would more than likely produce similar results to what is detailed in the assignment brief, for </w:t>
+      </w:r>
+      <w:r>
+        <w:t>the</w:t>
+      </w:r>
+      <w:r>
+        <w:t xml:space="preserve"> aspects of such a management system, the Game Café is most likely to want to organise.</w:t>
       </w:r>
     </w:p>
     <w:p>
@@ -4500,6 +4512,9 @@
       </w:r>
       <w:proofErr w:type="spellEnd"/>
       <w:r>
+        <w:t>, 2018</w:t>
+      </w:r>
+      <w:r>
         <w:t>)</w:t>
       </w:r>
     </w:p>
@@ -4525,10 +4540,7 @@
         <w:spacing w:line="240" w:lineRule="auto"/>
       </w:pPr>
       <w:r>
-        <w:t>For this sprint we have had further instruction from the customer to requirements to be added</w:t>
-      </w:r>
-      <w:r>
-        <w:t>:</w:t>
+        <w:t>For this sprint we have had further instruction from the customer to requirements to be added:</w:t>
       </w:r>
     </w:p>
     <w:p>
@@ -4637,6 +4649,17 @@
       <w:r>
         <w:t xml:space="preserve"> Adding bookings and events to the system along with teams for events.</w:t>
       </w:r>
+      <w:r>
+        <w:t xml:space="preserve"> (Chris </w:t>
+      </w:r>
+      <w:proofErr w:type="spellStart"/>
+      <w:r>
+        <w:t>Youd</w:t>
+      </w:r>
+      <w:proofErr w:type="spellEnd"/>
+      <w:r>
+        <w:t>, 2018)</w:t>
+      </w:r>
     </w:p>
     <w:p/>
     <w:p>
@@ -4650,9 +4673,16 @@
     <w:p/>
     <w:p>
       <w:r>
-        <w:t xml:space="preserve">We deemed this a suitable method for considering all the work we would have to complete and the respective order for completing these tasks, as is laid out above, because each set of tasks for the phases, must be completed before moving onto the next phase (from the WBS Diagram, for each Sprint). For the Sprints, the objectives for that sprint are broken up into multiple tasks, which are then listed on our team’s Trello board, so that we can appropriately assign them to the most suitable team-member. </w:t>
+        <w:t>We deemed this a</w:t>
+      </w:r>
+      <w:r>
+        <w:t>s being a</w:t>
+      </w:r>
+      <w:r>
+        <w:t xml:space="preserve"> suitable method for considering all the work we would have to complete and the respective order for completing these tasks, as is laid out above, because each set of tasks for the phases, must be completed before moving onto the next phase (from the WBS Diagram, for each Sprint). For the Sprints, the objectives for that sprint are broken up into multiple tasks, which are then listed on our team’s Trello board, so that we can appropriately assign them to the most suitable team-member. </w:t>
       </w:r>
     </w:p>
+    <w:p/>
     <w:p>
       <w:pPr>
         <w:sectPr>
@@ -4742,7 +4772,7 @@
             <v:imagedata r:id="rId20" o:title=""/>
             <w10:wrap type="square"/>
           </v:shape>
-          <o:OLEObject Type="Embed" ProgID="Visio.Drawing.15" ShapeID="_x0000_s1026" DrawAspect="Content" ObjectID="_1587473157" r:id="rId21"/>
+          <o:OLEObject Type="Embed" ProgID="Visio.Drawing.15" ShapeID="_x0000_s1026" DrawAspect="Content" ObjectID="_1587492874" r:id="rId21"/>
         </w:object>
       </w:r>
       <w:r>
@@ -4796,7 +4826,19 @@
     <w:p>
       <w:r>
         <w:lastRenderedPageBreak/>
-        <w:t>This was deemed to be a suitable method for putting together the Robustness Diagram, as I am familiar with the use of Visio in assembling such diagrams, having produced a Robustness Diagram for Engineering Software Systems (ESS), in the second year. This diagram has all the necessary flow that is expected for this type of diagram, with the correct links to show how the Game Café Staff Member is to manage information that is within the Game Café’s Database.</w:t>
+        <w:t xml:space="preserve">This was deemed to be a suitable method for putting together the Robustness Diagram, as I am familiar with the use of Visio in assembling such diagrams, having produced a Robustness Diagram for Engineering Software Systems (ESS), in the second year. This diagram has all the necessary flow that is expected for this type of diagram, with the correct links to show how </w:t>
+      </w:r>
+      <w:r>
+        <w:t>a</w:t>
+      </w:r>
+      <w:r>
+        <w:t xml:space="preserve"> Game Café Staff Member is to manage information that is within the Game Café</w:t>
+      </w:r>
+      <w:r>
+        <w:t xml:space="preserve"> Management System’s</w:t>
+      </w:r>
+      <w:r>
+        <w:t xml:space="preserve"> Database.</w:t>
       </w:r>
     </w:p>
     <w:p/>
@@ -4910,7 +4952,7 @@
             <v:imagedata r:id="rId22" o:title=""/>
             <w10:wrap type="square"/>
           </v:shape>
-          <o:OLEObject Type="Embed" ProgID="Visio.Drawing.15" ShapeID="_x0000_s1029" DrawAspect="Content" ObjectID="_1587473158" r:id="rId23"/>
+          <o:OLEObject Type="Embed" ProgID="Visio.Drawing.15" ShapeID="_x0000_s1029" DrawAspect="Content" ObjectID="_1587492875" r:id="rId23"/>
         </w:object>
       </w:r>
       <w:bookmarkEnd w:id="12"/>
@@ -4941,43 +4983,14 @@
     <w:p/>
     <w:p>
       <w:r>
-        <w:t xml:space="preserve">This diagram was assembled using Microsoft Visio 2013, </w:t>
-      </w:r>
-      <w:r>
-        <w:t>with the symbols for a Sequence Diagram, being present in Visio by default.</w:t>
+        <w:t>This diagram was assembled using Microsoft Visio 2013, with the symbols for a Sequence Diagram, being present in Visio by default.</w:t>
       </w:r>
     </w:p>
     <w:p/>
     <w:p>
       <w:r>
         <w:lastRenderedPageBreak/>
-        <w:t>This was deemed to be a suitable method for putting together th</w:t>
-      </w:r>
-      <w:r>
-        <w:t>is</w:t>
-      </w:r>
-      <w:r>
-        <w:t xml:space="preserve"> </w:t>
-      </w:r>
-      <w:r>
-        <w:t>Sequence</w:t>
-      </w:r>
-      <w:r>
-        <w:t xml:space="preserve"> Diagram, as I am familiar with the use of Visio in assembling such diagrams, having produced a </w:t>
-      </w:r>
-      <w:r>
-        <w:t>Sequence</w:t>
-      </w:r>
-      <w:r>
-        <w:t xml:space="preserve"> Diagram for Engineering Software Systems (ESS), in the second year. This diagram has all the necessary flow that is expected for th</w:t>
-      </w:r>
-      <w:bookmarkStart w:id="13" w:name="_GoBack"/>
-      <w:bookmarkEnd w:id="13"/>
-      <w:r>
-        <w:t xml:space="preserve">is type of diagram, with the correct </w:t>
-      </w:r>
-      <w:r>
-        <w:t>order that shows the process for a Game Café Staff Member adding information to the system’s database, along with the interactions between them, the interface of the Management System and the Game Café Management System’s Database.</w:t>
+        <w:t>This was deemed to be a suitable method for putting together this Sequence Diagram, as I am familiar with the use of Visio in assembling such diagrams, having produced a Sequence Diagram for Engineering Software Systems (ESS), in the second year. This diagram has all the necessary flow that is expected for this type of diagram, with the correct order that shows the process for a Game Café Staff Member adding information to the system’s database, along with the interactions between them, the interface of the Management System and the Game Café Management System’s Database.</w:t>
       </w:r>
     </w:p>
     <w:p/>
@@ -5002,7 +5015,7 @@
           <w:numId w:val="7"/>
         </w:numPr>
       </w:pPr>
-      <w:bookmarkStart w:id="14" w:name="_Toc513727470"/>
+      <w:bookmarkStart w:id="13" w:name="_Toc513727470"/>
       <w:r>
         <w:lastRenderedPageBreak/>
         <w:t>Expression</w:t>
@@ -5010,14 +5023,53 @@
       <w:r>
         <w:t xml:space="preserve"> of Requirements</w:t>
       </w:r>
-      <w:bookmarkEnd w:id="14"/>
+      <w:bookmarkEnd w:id="13"/>
     </w:p>
     <w:p>
       <w:r>
         <w:t xml:space="preserve">After </w:t>
       </w:r>
       <w:r>
-        <w:t>the elicitation and analysis of the requirements, it is now possible to clearly define our interpretation of the requirements, this is as follows:</w:t>
+        <w:t>the elicitation and analysis of the requirements, it is now possible to clearly define our interpretation of the requirements</w:t>
+      </w:r>
+      <w:r>
+        <w:t>. These are defined in Appendix C: Requirement Definition.</w:t>
+      </w:r>
+    </w:p>
+    <w:p/>
+    <w:p>
+      <w:r>
+        <w:t>These requirements are tailored for the User, with what they would expect from the system given what is detailed in the base list of requirements, the User Stories and the project Mind Map.</w:t>
+      </w:r>
+    </w:p>
+    <w:p/>
+    <w:p>
+      <w:r>
+        <w:t xml:space="preserve">These were put together by looking at the </w:t>
+      </w:r>
+      <w:proofErr w:type="gramStart"/>
+      <w:r>
+        <w:t>aforementioned project</w:t>
+      </w:r>
+      <w:proofErr w:type="gramEnd"/>
+      <w:r>
+        <w:t xml:space="preserve"> artefacts and deriving what the User expects from the system from them.</w:t>
+      </w:r>
+    </w:p>
+    <w:p/>
+    <w:p>
+      <w:r>
+        <w:t>This approach was taken, as it was deemed the most suitable means to properly define the requirements, based on the End User of the system (a Game Café Staff Member), with the focus on them and their needs.</w:t>
+      </w:r>
+    </w:p>
+    <w:p/>
+    <w:p/>
+    <w:p/>
+    <w:p/>
+    <w:p/>
+    <w:p>
+      <w:r>
+        <w:t xml:space="preserve"> </w:t>
       </w:r>
     </w:p>
     <w:p>
@@ -5042,14 +5094,130 @@
           <w:numId w:val="7"/>
         </w:numPr>
       </w:pPr>
-      <w:bookmarkStart w:id="15" w:name="_Toc513727471"/>
+      <w:bookmarkStart w:id="14" w:name="_Toc513727471"/>
       <w:r>
         <w:lastRenderedPageBreak/>
         <w:t>The Use of SCRUM in Our Team</w:t>
       </w:r>
-      <w:bookmarkEnd w:id="15"/>
+      <w:bookmarkEnd w:id="14"/>
     </w:p>
     <w:p>
+      <w:r>
+        <w:t>As has been mentioned, there are 3 sprints that were to be undertaken for the project.</w:t>
+      </w:r>
+    </w:p>
+    <w:p>
+      <w:r>
+        <w:t>A Trello board was used to help with organising our team:</w:t>
+      </w:r>
+    </w:p>
+    <w:p/>
+    <w:p>
+      <w:pPr>
+        <w:pStyle w:val="Caption"/>
+      </w:pPr>
+      <w:r>
+        <w:t xml:space="preserve">Figure </w:t>
+      </w:r>
+      <w:r>
+        <w:fldChar w:fldCharType="begin"/>
+      </w:r>
+      <w:r>
+        <w:instrText xml:space="preserve"> SEQ Figure \* ARABIC </w:instrText>
+      </w:r>
+      <w:r>
+        <w:fldChar w:fldCharType="separate"/>
+      </w:r>
+      <w:r>
+        <w:rPr>
+          <w:noProof/>
+        </w:rPr>
+        <w:t>5</w:t>
+      </w:r>
+      <w:r>
+        <w:fldChar w:fldCharType="end"/>
+      </w:r>
+      <w:r>
+        <w:t>: A screenshot of the Trello board our team used throughout the project.</w:t>
+      </w:r>
+      <w:r>
+        <w:rPr>
+          <w:noProof/>
+        </w:rPr>
+        <w:drawing>
+          <wp:anchor distT="0" distB="0" distL="114300" distR="114300" simplePos="0" relativeHeight="251681792" behindDoc="0" locked="0" layoutInCell="1" allowOverlap="1" wp14:anchorId="44ECE310" wp14:editId="62B708E4">
+            <wp:simplePos x="0" y="0"/>
+            <wp:positionH relativeFrom="margin">
+              <wp:align>center</wp:align>
+            </wp:positionH>
+            <wp:positionV relativeFrom="paragraph">
+              <wp:posOffset>311426</wp:posOffset>
+            </wp:positionV>
+            <wp:extent cx="6352540" cy="3569970"/>
+            <wp:effectExtent l="0" t="0" r="0" b="0"/>
+            <wp:wrapSquare wrapText="bothSides"/>
+            <wp:docPr id="5" name="Picture 5"/>
+            <wp:cNvGraphicFramePr>
+              <a:graphicFrameLocks xmlns:a="http://schemas.openxmlformats.org/drawingml/2006/main" noChangeAspect="1"/>
+            </wp:cNvGraphicFramePr>
+            <a:graphic xmlns:a="http://schemas.openxmlformats.org/drawingml/2006/main">
+              <a:graphicData uri="http://schemas.openxmlformats.org/drawingml/2006/picture">
+                <pic:pic xmlns:pic="http://schemas.openxmlformats.org/drawingml/2006/picture">
+                  <pic:nvPicPr>
+                    <pic:cNvPr id="1" name=""/>
+                    <pic:cNvPicPr/>
+                  </pic:nvPicPr>
+                  <pic:blipFill>
+                    <a:blip r:embed="rId24" cstate="print">
+                      <a:extLst>
+                        <a:ext uri="{28A0092B-C50C-407E-A947-70E740481C1C}">
+                          <a14:useLocalDpi xmlns:a14="http://schemas.microsoft.com/office/drawing/2010/main" val="0"/>
+                        </a:ext>
+                      </a:extLst>
+                    </a:blip>
+                    <a:stretch>
+                      <a:fillRect/>
+                    </a:stretch>
+                  </pic:blipFill>
+                  <pic:spPr>
+                    <a:xfrm>
+                      <a:off x="0" y="0"/>
+                      <a:ext cx="6352540" cy="3569970"/>
+                    </a:xfrm>
+                    <a:prstGeom prst="rect">
+                      <a:avLst/>
+                    </a:prstGeom>
+                  </pic:spPr>
+                </pic:pic>
+              </a:graphicData>
+            </a:graphic>
+            <wp14:sizeRelH relativeFrom="margin">
+              <wp14:pctWidth>0</wp14:pctWidth>
+            </wp14:sizeRelH>
+            <wp14:sizeRelV relativeFrom="margin">
+              <wp14:pctHeight>0</wp14:pctHeight>
+            </wp14:sizeRelV>
+          </wp:anchor>
+        </w:drawing>
+      </w:r>
+    </w:p>
+    <w:p/>
+    <w:p>
+      <w:r>
+        <w:t>Other than this, only the Model View Controller (MVC) design pattern was used, for the implementation of the project.</w:t>
+      </w:r>
+    </w:p>
+    <w:p/>
+    <w:p>
+      <w:r>
+        <w:t xml:space="preserve">Our interpretation of the SCRUM development-methodology suited our team quite well, as we were not too strict on </w:t>
+      </w:r>
+      <w:r>
+        <w:t xml:space="preserve">how we obeyed it (with our team not </w:t>
+      </w:r>
+      <w:r>
+        <w:t>preferring Stand-Up Meetings) and once again, there were other project deadlines that we had to consider. We still made sure to use a source-control system, update our progress in our own time-logs and note completion of tasks to the group, using the Trello board.</w:t>
+      </w:r>
       <w:r>
         <w:br w:type="page"/>
       </w:r>
@@ -5062,12 +5230,12 @@
           <w:numId w:val="7"/>
         </w:numPr>
       </w:pPr>
-      <w:bookmarkStart w:id="16" w:name="_Toc513727472"/>
+      <w:bookmarkStart w:id="15" w:name="_Toc513727472"/>
       <w:r>
         <w:lastRenderedPageBreak/>
         <w:t>Project Design</w:t>
       </w:r>
-      <w:bookmarkEnd w:id="16"/>
+      <w:bookmarkEnd w:id="15"/>
     </w:p>
     <w:p>
       <w:r>
@@ -5078,11 +5246,11 @@
       <w:pPr>
         <w:pStyle w:val="Heading2"/>
       </w:pPr>
-      <w:bookmarkStart w:id="17" w:name="_Toc513727473"/>
+      <w:bookmarkStart w:id="16" w:name="_Toc513727473"/>
       <w:r>
         <w:t>5.1 Structure Chart</w:t>
       </w:r>
-      <w:bookmarkEnd w:id="17"/>
+      <w:bookmarkEnd w:id="16"/>
     </w:p>
     <w:p>
       <w:r>
@@ -5091,7 +5259,7 @@
         </w:rPr>
         <w:pict w14:anchorId="421510D6">
           <v:shape id="_x0000_s1027" type="#_x0000_t75" style="position:absolute;margin-left:0;margin-top:34.95pt;width:467.25pt;height:242.25pt;z-index:251671552;mso-position-horizontal-relative:text;mso-position-vertical-relative:text">
-            <v:imagedata r:id="rId24" o:title="Structure Chart Screenshot - Add Data Entry"/>
+            <v:imagedata r:id="rId25" o:title="Structure Chart Screenshot - Add Data Entry"/>
             <w10:wrap type="square"/>
           </v:shape>
         </w:pict>
@@ -5107,7 +5275,7 @@
       <w:pPr>
         <w:pStyle w:val="Caption"/>
       </w:pPr>
-      <w:bookmarkStart w:id="18" w:name="_Toc513727428"/>
+      <w:bookmarkStart w:id="17" w:name="_Toc513727428"/>
       <w:r>
         <w:t xml:space="preserve">Figure </w:t>
       </w:r>
@@ -5124,7 +5292,7 @@
         <w:rPr>
           <w:noProof/>
         </w:rPr>
-        <w:t>5</w:t>
+        <w:t>6</w:t>
       </w:r>
       <w:r>
         <w:fldChar w:fldCharType="end"/>
@@ -5135,7 +5303,7 @@
       <w:r>
         <w:t xml:space="preserve"> (Chris Pryor, 2018)</w:t>
       </w:r>
-      <w:bookmarkEnd w:id="18"/>
+      <w:bookmarkEnd w:id="17"/>
     </w:p>
     <w:p>
       <w:pPr>
@@ -5146,11 +5314,11 @@
       <w:pPr>
         <w:pStyle w:val="Heading2"/>
       </w:pPr>
-      <w:bookmarkStart w:id="19" w:name="_Toc513727474"/>
+      <w:bookmarkStart w:id="18" w:name="_Toc513727474"/>
       <w:r>
         <w:t>5.2 Use-Case Diagram</w:t>
       </w:r>
-      <w:bookmarkEnd w:id="19"/>
+      <w:bookmarkEnd w:id="18"/>
     </w:p>
     <w:p>
       <w:r>
@@ -5159,10 +5327,10 @@
         </w:rPr>
         <w:object w:dxaOrig="0" w:dyaOrig="0" w14:anchorId="58DBF4CB">
           <v:shape id="_x0000_s1028" type="#_x0000_t75" style="position:absolute;margin-left:-29.25pt;margin-top:44.1pt;width:526.35pt;height:173.2pt;z-index:251673600;mso-position-horizontal-relative:text;mso-position-vertical-relative:text">
-            <v:imagedata r:id="rId25" o:title=""/>
+            <v:imagedata r:id="rId26" o:title=""/>
             <w10:wrap type="square"/>
           </v:shape>
-          <o:OLEObject Type="Embed" ProgID="Visio.Drawing.15" ShapeID="_x0000_s1028" DrawAspect="Content" ObjectID="_1587473159" r:id="rId26"/>
+          <o:OLEObject Type="Embed" ProgID="Visio.Drawing.15" ShapeID="_x0000_s1028" DrawAspect="Content" ObjectID="_1587492876" r:id="rId27"/>
         </w:object>
       </w:r>
       <w:r>
@@ -5176,7 +5344,7 @@
       <w:pPr>
         <w:pStyle w:val="Caption"/>
       </w:pPr>
-      <w:bookmarkStart w:id="20" w:name="_Toc513727429"/>
+      <w:bookmarkStart w:id="19" w:name="_Toc513727429"/>
       <w:r>
         <w:t xml:space="preserve">Figure </w:t>
       </w:r>
@@ -5193,7 +5361,7 @@
         <w:rPr>
           <w:noProof/>
         </w:rPr>
-        <w:t>6</w:t>
+        <w:t>7</w:t>
       </w:r>
       <w:r>
         <w:fldChar w:fldCharType="end"/>
@@ -5201,7 +5369,7 @@
       <w:r>
         <w:t>: Use-Case Diagram for Game Cafe Staff Members and Members (patrons) of the Game Cafe.</w:t>
       </w:r>
-      <w:bookmarkEnd w:id="20"/>
+      <w:bookmarkEnd w:id="19"/>
     </w:p>
     <w:p>
       <w:pPr>
@@ -5237,17 +5405,17 @@
       <w:pPr>
         <w:pStyle w:val="Caption"/>
       </w:pPr>
-      <w:bookmarkStart w:id="21" w:name="_Toc513727430"/>
+      <w:bookmarkStart w:id="20" w:name="_Toc513727430"/>
       <w:r>
         <w:rPr>
           <w:noProof/>
         </w:rPr>
         <w:object w:dxaOrig="0" w:dyaOrig="0" w14:anchorId="56BB7E87">
           <v:shape id="_x0000_s1030" type="#_x0000_t75" style="position:absolute;margin-left:.55pt;margin-top:30.4pt;width:467.45pt;height:288.55pt;z-index:251677696;mso-position-horizontal-relative:text;mso-position-vertical-relative:text">
-            <v:imagedata r:id="rId27" o:title=""/>
+            <v:imagedata r:id="rId28" o:title=""/>
             <w10:wrap type="square"/>
           </v:shape>
-          <o:OLEObject Type="Embed" ProgID="Visio.Drawing.15" ShapeID="_x0000_s1030" DrawAspect="Content" ObjectID="_1587473160" r:id="rId28"/>
+          <o:OLEObject Type="Embed" ProgID="Visio.Drawing.15" ShapeID="_x0000_s1030" DrawAspect="Content" ObjectID="_1587492877" r:id="rId29"/>
         </w:object>
       </w:r>
       <w:r>
@@ -5266,7 +5434,7 @@
         <w:rPr>
           <w:noProof/>
         </w:rPr>
-        <w:t>7</w:t>
+        <w:t>8</w:t>
       </w:r>
       <w:r>
         <w:fldChar w:fldCharType="end"/>
@@ -5274,9 +5442,28 @@
       <w:r>
         <w:t>: The Basic Class Diagram for the Game Cafe Management System (given the initial set of derived Use-Cases).</w:t>
       </w:r>
-      <w:bookmarkEnd w:id="21"/>
+      <w:bookmarkEnd w:id="20"/>
     </w:p>
     <w:p/>
+    <w:p>
+      <w:r>
+        <w:t>Once again, Microsoft Visio 2013 was used to create Figure 7 and 8 (but not Figure 6).</w:t>
+      </w:r>
+    </w:p>
+    <w:p/>
+    <w:p>
+      <w:r>
+        <w:t xml:space="preserve">It was used as, yet again, I have experience in using Visio to form such diagrams for past projects (such as for the ESS project). With these diagrams and the </w:t>
+      </w:r>
+      <w:proofErr w:type="gramStart"/>
+      <w:r>
+        <w:t>layout</w:t>
+      </w:r>
+      <w:proofErr w:type="gramEnd"/>
+      <w:r>
+        <w:t xml:space="preserve"> I had created them within, clearly showing the Use Cases for the Game Café Actors and the classes involved in the implementation of the solution. The team has been fine with these means of showing these design components of the Game Café System.</w:t>
+      </w:r>
+    </w:p>
     <w:p/>
     <w:p>
       <w:pPr>
@@ -5299,7 +5486,7 @@
           <w:numId w:val="7"/>
         </w:numPr>
         <w:sectPr>
-          <w:footerReference w:type="first" r:id="rId29"/>
+          <w:footerReference w:type="first" r:id="rId30"/>
           <w:pgSz w:w="12240" w:h="15840"/>
           <w:pgMar w:top="1440" w:right="1440" w:bottom="1440" w:left="1440" w:header="708" w:footer="708" w:gutter="0"/>
           <w:cols w:space="708"/>
@@ -5316,23 +5503,23 @@
           <w:numId w:val="7"/>
         </w:numPr>
       </w:pPr>
-      <w:bookmarkStart w:id="22" w:name="_Toc513727475"/>
+      <w:bookmarkStart w:id="21" w:name="_Toc513727475"/>
       <w:r>
         <w:lastRenderedPageBreak/>
         <w:t>Project Development</w:t>
       </w:r>
-      <w:bookmarkEnd w:id="22"/>
+      <w:bookmarkEnd w:id="21"/>
     </w:p>
     <w:p/>
     <w:p>
       <w:pPr>
         <w:pStyle w:val="Heading2"/>
       </w:pPr>
-      <w:bookmarkStart w:id="23" w:name="_Toc513727476"/>
+      <w:bookmarkStart w:id="22" w:name="_Toc513727476"/>
       <w:r>
         <w:t>Logging my Tasks</w:t>
       </w:r>
-      <w:bookmarkEnd w:id="23"/>
+      <w:bookmarkEnd w:id="22"/>
     </w:p>
     <w:p>
       <w:r>
@@ -5354,7 +5541,7 @@
       <w:pPr>
         <w:pStyle w:val="Caption"/>
       </w:pPr>
-      <w:bookmarkStart w:id="24" w:name="_Toc513727431"/>
+      <w:bookmarkStart w:id="23" w:name="_Toc513727431"/>
       <w:r>
         <w:t xml:space="preserve">Figure </w:t>
       </w:r>
@@ -5371,7 +5558,7 @@
         <w:rPr>
           <w:noProof/>
         </w:rPr>
-        <w:t>8</w:t>
+        <w:t>9</w:t>
       </w:r>
       <w:r>
         <w:fldChar w:fldCharType="end"/>
@@ -5388,7 +5575,7 @@
       <w:r>
         <w:t>log for the project (the image flows over two pages).</w:t>
       </w:r>
-      <w:bookmarkEnd w:id="24"/>
+      <w:bookmarkEnd w:id="23"/>
     </w:p>
     <w:p>
       <w:r>
@@ -5421,7 +5608,7 @@
                     </pic:cNvPicPr>
                   </pic:nvPicPr>
                   <pic:blipFill>
-                    <a:blip r:embed="rId30" cstate="print">
+                    <a:blip r:embed="rId31" cstate="print">
                       <a:extLst>
                         <a:ext uri="{28A0092B-C50C-407E-A947-70E740481C1C}">
                           <a14:useLocalDpi xmlns:a14="http://schemas.microsoft.com/office/drawing/2010/main" val="0"/>
@@ -5488,7 +5675,7 @@
                     </pic:cNvPicPr>
                   </pic:nvPicPr>
                   <pic:blipFill>
-                    <a:blip r:embed="rId31" cstate="print">
+                    <a:blip r:embed="rId32" cstate="print">
                       <a:extLst>
                         <a:ext uri="{28A0092B-C50C-407E-A947-70E740481C1C}">
                           <a14:useLocalDpi xmlns:a14="http://schemas.microsoft.com/office/drawing/2010/main" val="0"/>
@@ -5577,7 +5764,7 @@
                     </pic:cNvPicPr>
                   </pic:nvPicPr>
                   <pic:blipFill>
-                    <a:blip r:embed="rId32" cstate="print">
+                    <a:blip r:embed="rId33" cstate="print">
                       <a:extLst>
                         <a:ext uri="{28A0092B-C50C-407E-A947-70E740481C1C}">
                           <a14:useLocalDpi xmlns:a14="http://schemas.microsoft.com/office/drawing/2010/main" val="0"/>
@@ -5621,7 +5808,24 @@
     <w:p/>
     <w:p/>
     <w:p/>
-    <w:p/>
+    <w:p>
+      <w:r>
+        <w:t>Microsoft Excel 2016 was used for this.</w:t>
+      </w:r>
+    </w:p>
+    <w:p>
+      <w:r>
+        <w:t xml:space="preserve">I used Excel, as I have used it before, </w:t>
+      </w:r>
+      <w:proofErr w:type="gramStart"/>
+      <w:r>
+        <w:t>for the purpose of</w:t>
+      </w:r>
+      <w:proofErr w:type="gramEnd"/>
+      <w:r>
+        <w:t xml:space="preserve"> creating hourly time-logs, for other projects (such as the ESS project), where it has been suitable for the purpose of showing my usage of time throughout those projects.</w:t>
+      </w:r>
+    </w:p>
     <w:p>
       <w:pPr>
         <w:rPr>
@@ -5644,12 +5848,12 @@
           <w:numId w:val="7"/>
         </w:numPr>
       </w:pPr>
-      <w:bookmarkStart w:id="25" w:name="_Toc513727477"/>
+      <w:bookmarkStart w:id="24" w:name="_Toc513727477"/>
       <w:r>
         <w:lastRenderedPageBreak/>
         <w:t>Testing the Project</w:t>
       </w:r>
-      <w:bookmarkEnd w:id="25"/>
+      <w:bookmarkEnd w:id="24"/>
     </w:p>
     <w:p>
       <w:r>
@@ -5664,12 +5868,12 @@
           <w:numId w:val="7"/>
         </w:numPr>
       </w:pPr>
-      <w:bookmarkStart w:id="26" w:name="_Toc513727478"/>
+      <w:bookmarkStart w:id="25" w:name="_Toc513727478"/>
       <w:r>
         <w:lastRenderedPageBreak/>
         <w:t>Integrating the Project</w:t>
       </w:r>
-      <w:bookmarkEnd w:id="26"/>
+      <w:bookmarkEnd w:id="25"/>
     </w:p>
     <w:p>
       <w:r>
@@ -5684,12 +5888,12 @@
           <w:numId w:val="7"/>
         </w:numPr>
       </w:pPr>
-      <w:bookmarkStart w:id="27" w:name="_Toc513727479"/>
+      <w:bookmarkStart w:id="26" w:name="_Toc513727479"/>
       <w:r>
         <w:lastRenderedPageBreak/>
         <w:t>Refactoring for the Project</w:t>
       </w:r>
-      <w:bookmarkEnd w:id="27"/>
+      <w:bookmarkEnd w:id="26"/>
     </w:p>
     <w:p>
       <w:r>
@@ -5704,14 +5908,16 @@
           <w:numId w:val="7"/>
         </w:numPr>
       </w:pPr>
-      <w:bookmarkStart w:id="28" w:name="_Toc513727480"/>
+      <w:bookmarkStart w:id="27" w:name="_Toc513727480"/>
       <w:r>
         <w:lastRenderedPageBreak/>
         <w:t>Configuration Management/Version Control</w:t>
       </w:r>
-      <w:bookmarkEnd w:id="28"/>
+      <w:bookmarkEnd w:id="27"/>
     </w:p>
     <w:p>
+      <w:bookmarkStart w:id="28" w:name="_GoBack"/>
+      <w:bookmarkEnd w:id="28"/>
       <w:r>
         <w:br w:type="page"/>
       </w:r>
@@ -5770,7 +5976,7 @@
                   <w:r>
                     <w:t xml:space="preserve"> [Viewed on the 09/05/2018]. Available from: </w:t>
                   </w:r>
-                  <w:hyperlink r:id="rId33" w:history="1">
+                  <w:hyperlink r:id="rId34" w:history="1">
                     <w:r>
                       <w:rPr>
                         <w:rStyle w:val="Hyperlink"/>
@@ -5798,7 +6004,7 @@
                   <w:r>
                     <w:t xml:space="preserve">[Viewed on the 09/05/2018]. Available from: </w:t>
                   </w:r>
-                  <w:hyperlink r:id="rId34" w:history="1">
+                  <w:hyperlink r:id="rId35" w:history="1">
                     <w:r>
                       <w:rPr>
                         <w:rStyle w:val="Hyperlink"/>
@@ -5869,1869 +6075,29 @@
                 <w:t xml:space="preserve"> (Unpublished). Software Systems Development </w:t>
               </w:r>
             </w:p>
+            <w:p/>
+            <w:p>
+              <w:r>
+                <w:t xml:space="preserve">YOUD C., 2018. </w:t>
+              </w:r>
+              <w:r>
+                <w:rPr>
+                  <w:i/>
+                </w:rPr>
+                <w:t>Work Breakdown Structure</w:t>
+              </w:r>
+              <w:r>
+                <w:t xml:space="preserve"> (Unpublished). Software Systems Development</w:t>
+              </w:r>
+            </w:p>
           </w:sdtContent>
         </w:sdt>
       </w:sdtContent>
     </w:sdt>
-    <w:p>
-      <w:r>
-        <w:br w:type="page"/>
-      </w:r>
-    </w:p>
-    <w:p>
-      <w:pPr>
-        <w:sectPr>
-          <w:pgSz w:w="12240" w:h="15840"/>
-          <w:pgMar w:top="1440" w:right="1440" w:bottom="1440" w:left="1440" w:header="708" w:footer="708" w:gutter="0"/>
-          <w:cols w:space="708"/>
-          <w:titlePg/>
-          <w:docGrid w:linePitch="360"/>
-        </w:sectPr>
-      </w:pPr>
-    </w:p>
-    <w:p>
-      <w:pPr>
-        <w:pStyle w:val="Heading1"/>
-      </w:pPr>
-      <w:bookmarkStart w:id="31" w:name="_Toc513727483"/>
-      <w:r>
-        <w:lastRenderedPageBreak/>
-        <w:t>Appendix A: Base Project Requirements</w:t>
-      </w:r>
-      <w:bookmarkEnd w:id="31"/>
-    </w:p>
-    <w:p>
-      <w:pPr>
-        <w:tabs>
-          <w:tab w:val="left" w:pos="0"/>
-          <w:tab w:val="left" w:pos="720"/>
-          <w:tab w:val="left" w:pos="1440"/>
-          <w:tab w:val="left" w:pos="2160"/>
-          <w:tab w:val="left" w:pos="2880"/>
-          <w:tab w:val="left" w:pos="3600"/>
-          <w:tab w:val="left" w:pos="4320"/>
-          <w:tab w:val="left" w:pos="5040"/>
-          <w:tab w:val="left" w:pos="5760"/>
-          <w:tab w:val="left" w:pos="6480"/>
-          <w:tab w:val="left" w:pos="7200"/>
-          <w:tab w:val="left" w:pos="7920"/>
-          <w:tab w:val="left" w:pos="8640"/>
-        </w:tabs>
-        <w:jc w:val="both"/>
-        <w:rPr>
-          <w:szCs w:val="24"/>
-          <w:lang w:bidi="en-US"/>
-        </w:rPr>
-      </w:pPr>
-      <w:r>
-        <w:rPr>
-          <w:szCs w:val="24"/>
-          <w:lang w:bidi="en-US"/>
-        </w:rPr>
-        <w:t>Membership related information:</w:t>
-      </w:r>
-    </w:p>
-    <w:p>
-      <w:pPr>
-        <w:pStyle w:val="ListParagraph"/>
-        <w:widowControl/>
-        <w:numPr>
-          <w:ilvl w:val="0"/>
-          <w:numId w:val="4"/>
-        </w:numPr>
-        <w:tabs>
-          <w:tab w:val="left" w:pos="0"/>
-          <w:tab w:val="left" w:pos="720"/>
-          <w:tab w:val="left" w:pos="1440"/>
-          <w:tab w:val="left" w:pos="2160"/>
-          <w:tab w:val="left" w:pos="2880"/>
-          <w:tab w:val="left" w:pos="3600"/>
-          <w:tab w:val="left" w:pos="4320"/>
-          <w:tab w:val="left" w:pos="5040"/>
-          <w:tab w:val="left" w:pos="5760"/>
-          <w:tab w:val="left" w:pos="6480"/>
-          <w:tab w:val="left" w:pos="7200"/>
-          <w:tab w:val="left" w:pos="7920"/>
-          <w:tab w:val="left" w:pos="8640"/>
-        </w:tabs>
-        <w:ind w:left="360"/>
-        <w:jc w:val="both"/>
-        <w:rPr>
-          <w:rFonts w:ascii="Trebuchet MS" w:hAnsi="Trebuchet MS"/>
-          <w:snapToGrid/>
-          <w:sz w:val="22"/>
-          <w:szCs w:val="24"/>
-          <w:lang w:bidi="en-US"/>
-        </w:rPr>
-      </w:pPr>
-      <w:r>
-        <w:rPr>
-          <w:rFonts w:ascii="Trebuchet MS" w:hAnsi="Trebuchet MS"/>
-          <w:snapToGrid/>
-          <w:sz w:val="22"/>
-          <w:szCs w:val="24"/>
-          <w:lang w:bidi="en-US"/>
-        </w:rPr>
-        <w:t>Membership types: Bronze, Silver, Gold</w:t>
-      </w:r>
-    </w:p>
-    <w:p>
-      <w:pPr>
-        <w:pStyle w:val="ListParagraph"/>
-        <w:widowControl/>
-        <w:numPr>
-          <w:ilvl w:val="0"/>
-          <w:numId w:val="4"/>
-        </w:numPr>
-        <w:tabs>
-          <w:tab w:val="left" w:pos="0"/>
-          <w:tab w:val="left" w:pos="720"/>
-          <w:tab w:val="left" w:pos="1440"/>
-          <w:tab w:val="left" w:pos="2160"/>
-          <w:tab w:val="left" w:pos="2880"/>
-          <w:tab w:val="left" w:pos="3600"/>
-          <w:tab w:val="left" w:pos="4320"/>
-          <w:tab w:val="left" w:pos="5040"/>
-          <w:tab w:val="left" w:pos="5760"/>
-          <w:tab w:val="left" w:pos="6480"/>
-          <w:tab w:val="left" w:pos="7200"/>
-          <w:tab w:val="left" w:pos="7920"/>
-          <w:tab w:val="left" w:pos="8640"/>
-        </w:tabs>
-        <w:ind w:left="360"/>
-        <w:jc w:val="both"/>
-        <w:rPr>
-          <w:rFonts w:ascii="Trebuchet MS" w:hAnsi="Trebuchet MS"/>
-          <w:snapToGrid/>
-          <w:sz w:val="22"/>
-          <w:szCs w:val="24"/>
-          <w:lang w:bidi="en-US"/>
-        </w:rPr>
-      </w:pPr>
-      <w:r>
-        <w:rPr>
-          <w:rFonts w:ascii="Trebuchet MS" w:hAnsi="Trebuchet MS"/>
-          <w:snapToGrid/>
-          <w:sz w:val="22"/>
-          <w:szCs w:val="24"/>
-          <w:lang w:bidi="en-US"/>
-        </w:rPr>
-        <w:t>PEGI Age group: 12, 16, 18</w:t>
-      </w:r>
-    </w:p>
-    <w:p>
-      <w:pPr>
-        <w:tabs>
-          <w:tab w:val="left" w:pos="0"/>
-          <w:tab w:val="left" w:pos="720"/>
-          <w:tab w:val="left" w:pos="1440"/>
-          <w:tab w:val="left" w:pos="2160"/>
-          <w:tab w:val="left" w:pos="2880"/>
-          <w:tab w:val="left" w:pos="3600"/>
-          <w:tab w:val="left" w:pos="4320"/>
-          <w:tab w:val="left" w:pos="5040"/>
-          <w:tab w:val="left" w:pos="5760"/>
-          <w:tab w:val="left" w:pos="6480"/>
-          <w:tab w:val="left" w:pos="7200"/>
-          <w:tab w:val="left" w:pos="7920"/>
-          <w:tab w:val="left" w:pos="8640"/>
-        </w:tabs>
-        <w:jc w:val="both"/>
-        <w:rPr>
-          <w:szCs w:val="24"/>
-          <w:lang w:bidi="en-US"/>
-        </w:rPr>
-      </w:pPr>
-    </w:p>
-    <w:p>
-      <w:pPr>
-        <w:tabs>
-          <w:tab w:val="left" w:pos="0"/>
-          <w:tab w:val="left" w:pos="720"/>
-          <w:tab w:val="left" w:pos="1440"/>
-          <w:tab w:val="left" w:pos="2160"/>
-          <w:tab w:val="left" w:pos="2880"/>
-          <w:tab w:val="left" w:pos="3600"/>
-          <w:tab w:val="left" w:pos="4320"/>
-          <w:tab w:val="left" w:pos="5040"/>
-          <w:tab w:val="left" w:pos="5760"/>
-          <w:tab w:val="left" w:pos="6480"/>
-          <w:tab w:val="left" w:pos="7200"/>
-          <w:tab w:val="left" w:pos="7920"/>
-          <w:tab w:val="left" w:pos="8640"/>
-        </w:tabs>
-        <w:jc w:val="both"/>
-        <w:rPr>
-          <w:szCs w:val="24"/>
-          <w:lang w:bidi="en-US"/>
-        </w:rPr>
-      </w:pPr>
-      <w:r>
-        <w:rPr>
-          <w:szCs w:val="24"/>
-          <w:lang w:bidi="en-US"/>
-        </w:rPr>
-        <w:t>Bookings:</w:t>
-      </w:r>
-    </w:p>
-    <w:p>
-      <w:pPr>
-        <w:pStyle w:val="ListParagraph"/>
-        <w:widowControl/>
-        <w:numPr>
-          <w:ilvl w:val="0"/>
-          <w:numId w:val="3"/>
-        </w:numPr>
-        <w:tabs>
-          <w:tab w:val="left" w:pos="0"/>
-          <w:tab w:val="left" w:pos="720"/>
-          <w:tab w:val="left" w:pos="1440"/>
-          <w:tab w:val="left" w:pos="2160"/>
-          <w:tab w:val="left" w:pos="2880"/>
-          <w:tab w:val="left" w:pos="3600"/>
-          <w:tab w:val="left" w:pos="4320"/>
-          <w:tab w:val="left" w:pos="5040"/>
-          <w:tab w:val="left" w:pos="5760"/>
-          <w:tab w:val="left" w:pos="6480"/>
-          <w:tab w:val="left" w:pos="7200"/>
-          <w:tab w:val="left" w:pos="7920"/>
-          <w:tab w:val="left" w:pos="8640"/>
-        </w:tabs>
-        <w:ind w:left="360"/>
-        <w:jc w:val="both"/>
-        <w:rPr>
-          <w:rFonts w:ascii="Trebuchet MS" w:hAnsi="Trebuchet MS"/>
-          <w:snapToGrid/>
-          <w:sz w:val="22"/>
-          <w:szCs w:val="24"/>
-          <w:lang w:bidi="en-US"/>
-        </w:rPr>
-      </w:pPr>
-      <w:r>
-        <w:rPr>
-          <w:rFonts w:ascii="Trebuchet MS" w:hAnsi="Trebuchet MS"/>
-          <w:snapToGrid/>
-          <w:sz w:val="22"/>
-          <w:szCs w:val="24"/>
-          <w:lang w:bidi="en-US"/>
-        </w:rPr>
-        <w:t xml:space="preserve">Hardware: PC / Xbox One / PlayStation 4 </w:t>
-      </w:r>
-    </w:p>
-    <w:p>
-      <w:pPr>
-        <w:pStyle w:val="ListParagraph"/>
-        <w:widowControl/>
-        <w:numPr>
-          <w:ilvl w:val="0"/>
-          <w:numId w:val="3"/>
-        </w:numPr>
-        <w:tabs>
-          <w:tab w:val="left" w:pos="0"/>
-          <w:tab w:val="left" w:pos="720"/>
-          <w:tab w:val="left" w:pos="1440"/>
-          <w:tab w:val="left" w:pos="2160"/>
-          <w:tab w:val="left" w:pos="2880"/>
-          <w:tab w:val="left" w:pos="3600"/>
-          <w:tab w:val="left" w:pos="4320"/>
-          <w:tab w:val="left" w:pos="5040"/>
-          <w:tab w:val="left" w:pos="5760"/>
-          <w:tab w:val="left" w:pos="6480"/>
-          <w:tab w:val="left" w:pos="7200"/>
-          <w:tab w:val="left" w:pos="7920"/>
-          <w:tab w:val="left" w:pos="8640"/>
-        </w:tabs>
-        <w:ind w:left="360"/>
-        <w:jc w:val="both"/>
-        <w:rPr>
-          <w:rFonts w:ascii="Trebuchet MS" w:hAnsi="Trebuchet MS"/>
-          <w:snapToGrid/>
-          <w:sz w:val="22"/>
-          <w:szCs w:val="24"/>
-          <w:lang w:bidi="en-US"/>
-        </w:rPr>
-      </w:pPr>
-      <w:r>
-        <w:rPr>
-          <w:rFonts w:ascii="Trebuchet MS" w:hAnsi="Trebuchet MS"/>
-          <w:snapToGrid/>
-          <w:sz w:val="22"/>
-          <w:szCs w:val="24"/>
-          <w:lang w:bidi="en-US"/>
-        </w:rPr>
-        <w:t>Date &amp; Time / Duration</w:t>
-      </w:r>
-    </w:p>
-    <w:p>
-      <w:pPr>
-        <w:pStyle w:val="ListParagraph"/>
-        <w:widowControl/>
-        <w:numPr>
-          <w:ilvl w:val="0"/>
-          <w:numId w:val="3"/>
-        </w:numPr>
-        <w:tabs>
-          <w:tab w:val="left" w:pos="0"/>
-          <w:tab w:val="left" w:pos="720"/>
-          <w:tab w:val="left" w:pos="1440"/>
-          <w:tab w:val="left" w:pos="2160"/>
-          <w:tab w:val="left" w:pos="2880"/>
-          <w:tab w:val="left" w:pos="3600"/>
-          <w:tab w:val="left" w:pos="4320"/>
-          <w:tab w:val="left" w:pos="5040"/>
-          <w:tab w:val="left" w:pos="5760"/>
-          <w:tab w:val="left" w:pos="6480"/>
-          <w:tab w:val="left" w:pos="7200"/>
-          <w:tab w:val="left" w:pos="7920"/>
-          <w:tab w:val="left" w:pos="8640"/>
-        </w:tabs>
-        <w:ind w:left="360"/>
-        <w:jc w:val="both"/>
-        <w:rPr>
-          <w:rFonts w:ascii="Trebuchet MS" w:hAnsi="Trebuchet MS"/>
-          <w:snapToGrid/>
-          <w:sz w:val="22"/>
-          <w:szCs w:val="24"/>
-          <w:lang w:bidi="en-US"/>
-        </w:rPr>
-      </w:pPr>
-      <w:r>
-        <w:rPr>
-          <w:rFonts w:ascii="Trebuchet MS" w:hAnsi="Trebuchet MS"/>
-          <w:snapToGrid/>
-          <w:sz w:val="22"/>
-          <w:szCs w:val="24"/>
-          <w:lang w:bidi="en-US"/>
-        </w:rPr>
-        <w:t>Prices</w:t>
-      </w:r>
-    </w:p>
-    <w:p>
-      <w:pPr>
-        <w:tabs>
-          <w:tab w:val="left" w:pos="0"/>
-          <w:tab w:val="left" w:pos="720"/>
-          <w:tab w:val="left" w:pos="1440"/>
-          <w:tab w:val="left" w:pos="2160"/>
-          <w:tab w:val="left" w:pos="2880"/>
-          <w:tab w:val="left" w:pos="3600"/>
-          <w:tab w:val="left" w:pos="4320"/>
-          <w:tab w:val="left" w:pos="5040"/>
-          <w:tab w:val="left" w:pos="5760"/>
-          <w:tab w:val="left" w:pos="6480"/>
-          <w:tab w:val="left" w:pos="7200"/>
-          <w:tab w:val="left" w:pos="7920"/>
-          <w:tab w:val="left" w:pos="8640"/>
-        </w:tabs>
-        <w:rPr>
-          <w:szCs w:val="24"/>
-          <w:lang w:bidi="en-US"/>
-        </w:rPr>
-      </w:pPr>
-    </w:p>
-    <w:p>
-      <w:pPr>
-        <w:tabs>
-          <w:tab w:val="left" w:pos="0"/>
-          <w:tab w:val="left" w:pos="720"/>
-          <w:tab w:val="left" w:pos="1440"/>
-          <w:tab w:val="left" w:pos="2160"/>
-          <w:tab w:val="left" w:pos="2880"/>
-          <w:tab w:val="left" w:pos="3600"/>
-          <w:tab w:val="left" w:pos="4320"/>
-          <w:tab w:val="left" w:pos="5040"/>
-          <w:tab w:val="left" w:pos="5760"/>
-          <w:tab w:val="left" w:pos="6480"/>
-          <w:tab w:val="left" w:pos="7200"/>
-          <w:tab w:val="left" w:pos="7920"/>
-          <w:tab w:val="left" w:pos="8640"/>
-        </w:tabs>
-        <w:rPr>
-          <w:szCs w:val="24"/>
-          <w:lang w:bidi="en-US"/>
-        </w:rPr>
-      </w:pPr>
-      <w:r>
-        <w:rPr>
-          <w:szCs w:val="24"/>
-          <w:lang w:bidi="en-US"/>
-        </w:rPr>
-        <w:t xml:space="preserve">Game Software: </w:t>
-      </w:r>
-      <w:r>
-        <w:rPr>
-          <w:szCs w:val="24"/>
-          <w:lang w:bidi="en-US"/>
-        </w:rPr>
-        <w:tab/>
-      </w:r>
-    </w:p>
-    <w:p>
-      <w:pPr>
-        <w:pStyle w:val="ListParagraph"/>
-        <w:widowControl/>
-        <w:numPr>
-          <w:ilvl w:val="0"/>
-          <w:numId w:val="1"/>
-        </w:numPr>
-        <w:tabs>
-          <w:tab w:val="left" w:pos="0"/>
-          <w:tab w:val="left" w:pos="720"/>
-          <w:tab w:val="left" w:pos="1440"/>
-          <w:tab w:val="left" w:pos="2160"/>
-          <w:tab w:val="left" w:pos="2880"/>
-          <w:tab w:val="left" w:pos="3600"/>
-          <w:tab w:val="left" w:pos="4320"/>
-          <w:tab w:val="left" w:pos="5040"/>
-          <w:tab w:val="left" w:pos="5760"/>
-          <w:tab w:val="left" w:pos="6480"/>
-          <w:tab w:val="left" w:pos="7200"/>
-          <w:tab w:val="left" w:pos="7920"/>
-          <w:tab w:val="left" w:pos="8640"/>
-        </w:tabs>
-        <w:ind w:left="360"/>
-        <w:rPr>
-          <w:rFonts w:ascii="Trebuchet MS" w:hAnsi="Trebuchet MS"/>
-          <w:snapToGrid/>
-          <w:sz w:val="22"/>
-          <w:szCs w:val="24"/>
-          <w:lang w:bidi="en-US"/>
-        </w:rPr>
-      </w:pPr>
-      <w:r>
-        <w:rPr>
-          <w:rFonts w:ascii="Trebuchet MS" w:hAnsi="Trebuchet MS"/>
-          <w:snapToGrid/>
-          <w:sz w:val="22"/>
-          <w:szCs w:val="24"/>
-          <w:lang w:bidi="en-US"/>
-        </w:rPr>
-        <w:t>Chart / Classic</w:t>
-      </w:r>
-    </w:p>
-    <w:p>
-      <w:pPr>
-        <w:pStyle w:val="ListParagraph"/>
-        <w:widowControl/>
-        <w:numPr>
-          <w:ilvl w:val="0"/>
-          <w:numId w:val="1"/>
-        </w:numPr>
-        <w:tabs>
-          <w:tab w:val="left" w:pos="0"/>
-          <w:tab w:val="left" w:pos="720"/>
-          <w:tab w:val="left" w:pos="1440"/>
-          <w:tab w:val="left" w:pos="2160"/>
-          <w:tab w:val="left" w:pos="2880"/>
-          <w:tab w:val="left" w:pos="3600"/>
-          <w:tab w:val="left" w:pos="4320"/>
-          <w:tab w:val="left" w:pos="5040"/>
-          <w:tab w:val="left" w:pos="5760"/>
-          <w:tab w:val="left" w:pos="6480"/>
-          <w:tab w:val="left" w:pos="7200"/>
-          <w:tab w:val="left" w:pos="7920"/>
-          <w:tab w:val="left" w:pos="8640"/>
-        </w:tabs>
-        <w:ind w:left="360"/>
-        <w:rPr>
-          <w:rFonts w:ascii="Trebuchet MS" w:hAnsi="Trebuchet MS"/>
-          <w:snapToGrid/>
-          <w:sz w:val="22"/>
-          <w:szCs w:val="24"/>
-          <w:lang w:bidi="en-US"/>
-        </w:rPr>
-      </w:pPr>
-      <w:r>
-        <w:rPr>
-          <w:rFonts w:ascii="Trebuchet MS" w:hAnsi="Trebuchet MS"/>
-          <w:snapToGrid/>
-          <w:sz w:val="22"/>
-          <w:szCs w:val="24"/>
-          <w:lang w:bidi="en-US"/>
-        </w:rPr>
-        <w:t>Single / Multi Player</w:t>
-      </w:r>
-    </w:p>
-    <w:p>
-      <w:pPr>
-        <w:pStyle w:val="ListParagraph"/>
-        <w:widowControl/>
-        <w:numPr>
-          <w:ilvl w:val="0"/>
-          <w:numId w:val="1"/>
-        </w:numPr>
-        <w:tabs>
-          <w:tab w:val="left" w:pos="0"/>
-          <w:tab w:val="left" w:pos="720"/>
-          <w:tab w:val="left" w:pos="1440"/>
-          <w:tab w:val="left" w:pos="2160"/>
-          <w:tab w:val="left" w:pos="2880"/>
-          <w:tab w:val="left" w:pos="3600"/>
-          <w:tab w:val="left" w:pos="4320"/>
-          <w:tab w:val="left" w:pos="5040"/>
-          <w:tab w:val="left" w:pos="5760"/>
-          <w:tab w:val="left" w:pos="6480"/>
-          <w:tab w:val="left" w:pos="7200"/>
-          <w:tab w:val="left" w:pos="7920"/>
-          <w:tab w:val="left" w:pos="8640"/>
-        </w:tabs>
-        <w:ind w:left="360"/>
-        <w:rPr>
-          <w:rFonts w:ascii="Trebuchet MS" w:hAnsi="Trebuchet MS"/>
-          <w:snapToGrid/>
-          <w:sz w:val="22"/>
-          <w:szCs w:val="24"/>
-          <w:lang w:bidi="en-US"/>
-        </w:rPr>
-      </w:pPr>
-      <w:r>
-        <w:rPr>
-          <w:rFonts w:ascii="Trebuchet MS" w:hAnsi="Trebuchet MS"/>
-          <w:snapToGrid/>
-          <w:sz w:val="22"/>
-          <w:szCs w:val="24"/>
-          <w:lang w:bidi="en-US"/>
-        </w:rPr>
-        <w:t>PEGI Age group: 3, 7, 12, 16, 18</w:t>
-      </w:r>
-    </w:p>
-    <w:p>
-      <w:pPr>
-        <w:tabs>
-          <w:tab w:val="left" w:pos="0"/>
-          <w:tab w:val="left" w:pos="720"/>
-          <w:tab w:val="left" w:pos="1440"/>
-          <w:tab w:val="left" w:pos="2160"/>
-          <w:tab w:val="left" w:pos="2880"/>
-          <w:tab w:val="left" w:pos="3600"/>
-          <w:tab w:val="left" w:pos="4320"/>
-          <w:tab w:val="left" w:pos="5040"/>
-          <w:tab w:val="left" w:pos="5760"/>
-          <w:tab w:val="left" w:pos="6480"/>
-          <w:tab w:val="left" w:pos="7200"/>
-          <w:tab w:val="left" w:pos="7920"/>
-          <w:tab w:val="left" w:pos="8640"/>
-        </w:tabs>
-        <w:rPr>
-          <w:szCs w:val="24"/>
-          <w:lang w:bidi="en-US"/>
-        </w:rPr>
-      </w:pPr>
-    </w:p>
-    <w:p>
-      <w:pPr>
-        <w:tabs>
-          <w:tab w:val="left" w:pos="0"/>
-          <w:tab w:val="left" w:pos="720"/>
-          <w:tab w:val="left" w:pos="1440"/>
-          <w:tab w:val="left" w:pos="2160"/>
-          <w:tab w:val="left" w:pos="2880"/>
-          <w:tab w:val="left" w:pos="3600"/>
-          <w:tab w:val="left" w:pos="4320"/>
-          <w:tab w:val="left" w:pos="5040"/>
-          <w:tab w:val="left" w:pos="5760"/>
-          <w:tab w:val="left" w:pos="6480"/>
-          <w:tab w:val="left" w:pos="7200"/>
-          <w:tab w:val="left" w:pos="7920"/>
-          <w:tab w:val="left" w:pos="8640"/>
-        </w:tabs>
-        <w:rPr>
-          <w:szCs w:val="24"/>
-          <w:lang w:bidi="en-US"/>
-        </w:rPr>
-      </w:pPr>
-      <w:r>
-        <w:rPr>
-          <w:szCs w:val="24"/>
-          <w:lang w:bidi="en-US"/>
-        </w:rPr>
-        <w:t xml:space="preserve">eSports Events: </w:t>
-      </w:r>
-      <w:r>
-        <w:rPr>
-          <w:szCs w:val="24"/>
-          <w:lang w:bidi="en-US"/>
-        </w:rPr>
-        <w:tab/>
-      </w:r>
-    </w:p>
-    <w:p>
-      <w:pPr>
-        <w:pStyle w:val="ListParagraph"/>
-        <w:widowControl/>
-        <w:numPr>
-          <w:ilvl w:val="0"/>
-          <w:numId w:val="1"/>
-        </w:numPr>
-        <w:tabs>
-          <w:tab w:val="left" w:pos="0"/>
-          <w:tab w:val="left" w:pos="720"/>
-          <w:tab w:val="left" w:pos="1440"/>
-          <w:tab w:val="left" w:pos="2160"/>
-          <w:tab w:val="left" w:pos="2880"/>
-          <w:tab w:val="left" w:pos="3600"/>
-          <w:tab w:val="left" w:pos="4320"/>
-          <w:tab w:val="left" w:pos="5040"/>
-          <w:tab w:val="left" w:pos="5760"/>
-          <w:tab w:val="left" w:pos="6480"/>
-          <w:tab w:val="left" w:pos="7200"/>
-          <w:tab w:val="left" w:pos="7920"/>
-          <w:tab w:val="left" w:pos="8640"/>
-        </w:tabs>
-        <w:ind w:left="360"/>
-        <w:rPr>
-          <w:rFonts w:ascii="Trebuchet MS" w:hAnsi="Trebuchet MS"/>
-          <w:snapToGrid/>
-          <w:sz w:val="22"/>
-          <w:szCs w:val="24"/>
-          <w:lang w:bidi="en-US"/>
-        </w:rPr>
-      </w:pPr>
-      <w:r>
-        <w:rPr>
-          <w:rFonts w:ascii="Trebuchet MS" w:hAnsi="Trebuchet MS"/>
-          <w:snapToGrid/>
-          <w:sz w:val="22"/>
-          <w:szCs w:val="24"/>
-          <w:lang w:bidi="en-US"/>
-        </w:rPr>
-        <w:t>Date &amp; Time</w:t>
-      </w:r>
-    </w:p>
-    <w:p>
-      <w:pPr>
-        <w:pStyle w:val="ListParagraph"/>
-        <w:widowControl/>
-        <w:numPr>
-          <w:ilvl w:val="0"/>
-          <w:numId w:val="1"/>
-        </w:numPr>
-        <w:tabs>
-          <w:tab w:val="left" w:pos="0"/>
-          <w:tab w:val="left" w:pos="720"/>
-          <w:tab w:val="left" w:pos="1440"/>
-          <w:tab w:val="left" w:pos="2160"/>
-          <w:tab w:val="left" w:pos="2880"/>
-          <w:tab w:val="left" w:pos="3600"/>
-          <w:tab w:val="left" w:pos="4320"/>
-          <w:tab w:val="left" w:pos="5040"/>
-          <w:tab w:val="left" w:pos="5760"/>
-          <w:tab w:val="left" w:pos="6480"/>
-          <w:tab w:val="left" w:pos="7200"/>
-          <w:tab w:val="left" w:pos="7920"/>
-          <w:tab w:val="left" w:pos="8640"/>
-        </w:tabs>
-        <w:ind w:left="360"/>
-        <w:rPr>
-          <w:rFonts w:ascii="Trebuchet MS" w:hAnsi="Trebuchet MS"/>
-          <w:snapToGrid/>
-          <w:sz w:val="22"/>
-          <w:szCs w:val="24"/>
-          <w:lang w:bidi="en-US"/>
-        </w:rPr>
-      </w:pPr>
-      <w:r>
-        <w:rPr>
-          <w:rFonts w:ascii="Trebuchet MS" w:hAnsi="Trebuchet MS"/>
-          <w:snapToGrid/>
-          <w:sz w:val="22"/>
-          <w:szCs w:val="24"/>
-          <w:lang w:bidi="en-US"/>
-        </w:rPr>
-        <w:t>Number of Tickets</w:t>
-      </w:r>
-    </w:p>
-    <w:p>
-      <w:pPr>
-        <w:tabs>
-          <w:tab w:val="left" w:pos="0"/>
-          <w:tab w:val="left" w:pos="720"/>
-          <w:tab w:val="left" w:pos="1440"/>
-          <w:tab w:val="left" w:pos="2160"/>
-          <w:tab w:val="left" w:pos="2880"/>
-          <w:tab w:val="left" w:pos="3600"/>
-          <w:tab w:val="left" w:pos="4320"/>
-          <w:tab w:val="left" w:pos="5040"/>
-          <w:tab w:val="left" w:pos="5760"/>
-          <w:tab w:val="left" w:pos="6480"/>
-          <w:tab w:val="left" w:pos="7200"/>
-          <w:tab w:val="left" w:pos="7920"/>
-          <w:tab w:val="left" w:pos="8640"/>
-        </w:tabs>
-        <w:rPr>
-          <w:szCs w:val="24"/>
-          <w:lang w:bidi="en-US"/>
-        </w:rPr>
-      </w:pPr>
-    </w:p>
-    <w:p>
-      <w:pPr>
-        <w:tabs>
-          <w:tab w:val="left" w:pos="0"/>
-          <w:tab w:val="left" w:pos="720"/>
-          <w:tab w:val="left" w:pos="1440"/>
-          <w:tab w:val="left" w:pos="2160"/>
-          <w:tab w:val="left" w:pos="2880"/>
-          <w:tab w:val="left" w:pos="3600"/>
-          <w:tab w:val="left" w:pos="4320"/>
-          <w:tab w:val="left" w:pos="5040"/>
-          <w:tab w:val="left" w:pos="5760"/>
-          <w:tab w:val="left" w:pos="6480"/>
-          <w:tab w:val="left" w:pos="7200"/>
-          <w:tab w:val="left" w:pos="7920"/>
-          <w:tab w:val="left" w:pos="8640"/>
-        </w:tabs>
-        <w:jc w:val="both"/>
-        <w:rPr>
-          <w:szCs w:val="24"/>
-          <w:lang w:bidi="en-US"/>
-        </w:rPr>
-      </w:pPr>
-      <w:r>
-        <w:rPr>
-          <w:szCs w:val="24"/>
-          <w:lang w:bidi="en-US"/>
-        </w:rPr>
-        <w:t>The Game Café is likely to want to perform the following tasks:</w:t>
-      </w:r>
-    </w:p>
-    <w:p>
-      <w:pPr>
-        <w:tabs>
-          <w:tab w:val="left" w:pos="0"/>
-          <w:tab w:val="left" w:pos="720"/>
-          <w:tab w:val="left" w:pos="1440"/>
-          <w:tab w:val="left" w:pos="2160"/>
-          <w:tab w:val="left" w:pos="2880"/>
-          <w:tab w:val="left" w:pos="3600"/>
-          <w:tab w:val="left" w:pos="4320"/>
-          <w:tab w:val="left" w:pos="5040"/>
-          <w:tab w:val="left" w:pos="5760"/>
-          <w:tab w:val="left" w:pos="6480"/>
-          <w:tab w:val="left" w:pos="7200"/>
-          <w:tab w:val="left" w:pos="7920"/>
-          <w:tab w:val="left" w:pos="8640"/>
-        </w:tabs>
-        <w:jc w:val="both"/>
-        <w:rPr>
-          <w:szCs w:val="24"/>
-          <w:lang w:bidi="en-US"/>
-        </w:rPr>
-      </w:pPr>
-    </w:p>
-    <w:p>
-      <w:pPr>
-        <w:pStyle w:val="ListParagraph"/>
-        <w:widowControl/>
-        <w:numPr>
-          <w:ilvl w:val="0"/>
-          <w:numId w:val="2"/>
-        </w:numPr>
-        <w:tabs>
-          <w:tab w:val="left" w:pos="0"/>
-          <w:tab w:val="left" w:pos="720"/>
-          <w:tab w:val="left" w:pos="1440"/>
-          <w:tab w:val="left" w:pos="2160"/>
-          <w:tab w:val="left" w:pos="2880"/>
-          <w:tab w:val="left" w:pos="3600"/>
-          <w:tab w:val="left" w:pos="4320"/>
-          <w:tab w:val="left" w:pos="5040"/>
-          <w:tab w:val="left" w:pos="5760"/>
-          <w:tab w:val="left" w:pos="6480"/>
-          <w:tab w:val="left" w:pos="7200"/>
-          <w:tab w:val="left" w:pos="7920"/>
-          <w:tab w:val="left" w:pos="8640"/>
-        </w:tabs>
-        <w:ind w:left="360"/>
-        <w:rPr>
-          <w:rFonts w:ascii="Trebuchet MS" w:hAnsi="Trebuchet MS"/>
-          <w:snapToGrid/>
-          <w:sz w:val="22"/>
-          <w:szCs w:val="24"/>
-          <w:lang w:bidi="en-US"/>
-        </w:rPr>
-      </w:pPr>
-      <w:r>
-        <w:rPr>
-          <w:rFonts w:ascii="Trebuchet MS" w:hAnsi="Trebuchet MS"/>
-          <w:snapToGrid/>
-          <w:sz w:val="22"/>
-          <w:szCs w:val="24"/>
-          <w:lang w:bidi="en-US"/>
-        </w:rPr>
-        <w:t>View/Add/Update/Maintain membership information</w:t>
-      </w:r>
-    </w:p>
-    <w:p>
-      <w:pPr>
-        <w:pStyle w:val="ListParagraph"/>
-        <w:widowControl/>
-        <w:numPr>
-          <w:ilvl w:val="0"/>
-          <w:numId w:val="2"/>
-        </w:numPr>
-        <w:tabs>
-          <w:tab w:val="left" w:pos="0"/>
-          <w:tab w:val="left" w:pos="720"/>
-          <w:tab w:val="left" w:pos="1440"/>
-          <w:tab w:val="left" w:pos="2160"/>
-          <w:tab w:val="left" w:pos="2880"/>
-          <w:tab w:val="left" w:pos="3600"/>
-          <w:tab w:val="left" w:pos="4320"/>
-          <w:tab w:val="left" w:pos="5040"/>
-          <w:tab w:val="left" w:pos="5760"/>
-          <w:tab w:val="left" w:pos="6480"/>
-          <w:tab w:val="left" w:pos="7200"/>
-          <w:tab w:val="left" w:pos="7920"/>
-          <w:tab w:val="left" w:pos="8640"/>
-        </w:tabs>
-        <w:ind w:left="360"/>
-        <w:rPr>
-          <w:rFonts w:ascii="Trebuchet MS" w:hAnsi="Trebuchet MS"/>
-          <w:snapToGrid/>
-          <w:sz w:val="22"/>
-          <w:szCs w:val="24"/>
-          <w:lang w:bidi="en-US"/>
-        </w:rPr>
-      </w:pPr>
-      <w:r>
-        <w:rPr>
-          <w:rFonts w:ascii="Trebuchet MS" w:hAnsi="Trebuchet MS"/>
-          <w:snapToGrid/>
-          <w:sz w:val="22"/>
-          <w:szCs w:val="24"/>
-          <w:lang w:bidi="en-US"/>
-        </w:rPr>
-        <w:t>View/Add/Update/Maintain booking information</w:t>
-      </w:r>
-    </w:p>
-    <w:p>
-      <w:pPr>
-        <w:pStyle w:val="ListParagraph"/>
-        <w:widowControl/>
-        <w:numPr>
-          <w:ilvl w:val="0"/>
-          <w:numId w:val="2"/>
-        </w:numPr>
-        <w:tabs>
-          <w:tab w:val="left" w:pos="0"/>
-          <w:tab w:val="left" w:pos="720"/>
-          <w:tab w:val="left" w:pos="1440"/>
-          <w:tab w:val="left" w:pos="2160"/>
-          <w:tab w:val="left" w:pos="2880"/>
-          <w:tab w:val="left" w:pos="3600"/>
-          <w:tab w:val="left" w:pos="4320"/>
-          <w:tab w:val="left" w:pos="5040"/>
-          <w:tab w:val="left" w:pos="5760"/>
-          <w:tab w:val="left" w:pos="6480"/>
-          <w:tab w:val="left" w:pos="7200"/>
-          <w:tab w:val="left" w:pos="7920"/>
-          <w:tab w:val="left" w:pos="8640"/>
-        </w:tabs>
-        <w:ind w:left="360"/>
-        <w:rPr>
-          <w:rFonts w:ascii="Trebuchet MS" w:hAnsi="Trebuchet MS"/>
-          <w:snapToGrid/>
-          <w:sz w:val="22"/>
-          <w:szCs w:val="24"/>
-          <w:lang w:bidi="en-US"/>
-        </w:rPr>
-      </w:pPr>
-      <w:r>
-        <w:rPr>
-          <w:rFonts w:ascii="Trebuchet MS" w:hAnsi="Trebuchet MS"/>
-          <w:snapToGrid/>
-          <w:sz w:val="22"/>
-          <w:szCs w:val="24"/>
-          <w:lang w:bidi="en-US"/>
-        </w:rPr>
-        <w:t>View/Add/Update/Maintain eSports event information</w:t>
-      </w:r>
-    </w:p>
-    <w:p>
-      <w:pPr>
-        <w:pStyle w:val="ListParagraph"/>
-        <w:widowControl/>
-        <w:numPr>
-          <w:ilvl w:val="0"/>
-          <w:numId w:val="2"/>
-        </w:numPr>
-        <w:tabs>
-          <w:tab w:val="left" w:pos="0"/>
-          <w:tab w:val="left" w:pos="720"/>
-          <w:tab w:val="left" w:pos="1440"/>
-          <w:tab w:val="left" w:pos="2160"/>
-          <w:tab w:val="left" w:pos="2880"/>
-          <w:tab w:val="left" w:pos="3600"/>
-          <w:tab w:val="left" w:pos="4320"/>
-          <w:tab w:val="left" w:pos="5040"/>
-          <w:tab w:val="left" w:pos="5760"/>
-          <w:tab w:val="left" w:pos="6480"/>
-          <w:tab w:val="left" w:pos="7200"/>
-          <w:tab w:val="left" w:pos="7920"/>
-          <w:tab w:val="left" w:pos="8640"/>
-        </w:tabs>
-        <w:ind w:left="360"/>
-        <w:rPr>
-          <w:rFonts w:ascii="Trebuchet MS" w:hAnsi="Trebuchet MS"/>
-          <w:snapToGrid/>
-          <w:sz w:val="22"/>
-          <w:szCs w:val="24"/>
-          <w:lang w:bidi="en-US"/>
-        </w:rPr>
-      </w:pPr>
-      <w:r>
-        <w:rPr>
-          <w:rFonts w:ascii="Trebuchet MS" w:hAnsi="Trebuchet MS"/>
-          <w:snapToGrid/>
-          <w:sz w:val="22"/>
-          <w:szCs w:val="24"/>
-          <w:lang w:bidi="en-US"/>
-        </w:rPr>
-        <w:t>Associate bookings with both members and non-members and hardware/software as appropriate</w:t>
-      </w:r>
-    </w:p>
-    <w:p>
-      <w:pPr>
-        <w:pStyle w:val="ListParagraph"/>
-        <w:widowControl/>
-        <w:numPr>
-          <w:ilvl w:val="0"/>
-          <w:numId w:val="2"/>
-        </w:numPr>
-        <w:tabs>
-          <w:tab w:val="left" w:pos="0"/>
-          <w:tab w:val="left" w:pos="720"/>
-          <w:tab w:val="left" w:pos="1440"/>
-          <w:tab w:val="left" w:pos="2160"/>
-          <w:tab w:val="left" w:pos="2880"/>
-          <w:tab w:val="left" w:pos="3600"/>
-          <w:tab w:val="left" w:pos="4320"/>
-          <w:tab w:val="left" w:pos="5040"/>
-          <w:tab w:val="left" w:pos="5760"/>
-          <w:tab w:val="left" w:pos="6480"/>
-          <w:tab w:val="left" w:pos="7200"/>
-          <w:tab w:val="left" w:pos="7920"/>
-          <w:tab w:val="left" w:pos="8640"/>
-        </w:tabs>
-        <w:ind w:left="360"/>
-        <w:rPr>
-          <w:rFonts w:ascii="Trebuchet MS" w:hAnsi="Trebuchet MS"/>
-          <w:snapToGrid/>
-          <w:sz w:val="22"/>
-          <w:szCs w:val="24"/>
-          <w:lang w:bidi="en-US"/>
-        </w:rPr>
-      </w:pPr>
-      <w:r>
-        <w:rPr>
-          <w:rFonts w:ascii="Trebuchet MS" w:hAnsi="Trebuchet MS"/>
-          <w:snapToGrid/>
-          <w:sz w:val="22"/>
-          <w:szCs w:val="24"/>
-          <w:lang w:bidi="en-US"/>
-        </w:rPr>
-        <w:t>Associate eSports event tickets with members</w:t>
-      </w:r>
-    </w:p>
-    <w:p>
-      <w:pPr>
-        <w:tabs>
-          <w:tab w:val="left" w:pos="0"/>
-          <w:tab w:val="left" w:pos="720"/>
-          <w:tab w:val="left" w:pos="1440"/>
-          <w:tab w:val="left" w:pos="2160"/>
-          <w:tab w:val="left" w:pos="2880"/>
-          <w:tab w:val="left" w:pos="3600"/>
-          <w:tab w:val="left" w:pos="4320"/>
-          <w:tab w:val="left" w:pos="5040"/>
-          <w:tab w:val="left" w:pos="5760"/>
-          <w:tab w:val="left" w:pos="6480"/>
-          <w:tab w:val="left" w:pos="7200"/>
-          <w:tab w:val="left" w:pos="7920"/>
-          <w:tab w:val="left" w:pos="8640"/>
-        </w:tabs>
-        <w:rPr>
-          <w:szCs w:val="24"/>
-          <w:lang w:bidi="en-US"/>
-        </w:rPr>
-      </w:pPr>
-      <w:r>
-        <w:rPr>
-          <w:szCs w:val="24"/>
-          <w:lang w:bidi="en-US"/>
-        </w:rPr>
-        <w:tab/>
-      </w:r>
-    </w:p>
-    <w:p>
-      <w:pPr>
-        <w:pStyle w:val="ListParagraph"/>
-        <w:tabs>
-          <w:tab w:val="left" w:pos="0"/>
-          <w:tab w:val="left" w:pos="720"/>
-          <w:tab w:val="left" w:pos="1440"/>
-          <w:tab w:val="left" w:pos="2160"/>
-          <w:tab w:val="left" w:pos="2880"/>
-          <w:tab w:val="left" w:pos="3600"/>
-          <w:tab w:val="left" w:pos="4320"/>
-          <w:tab w:val="left" w:pos="5040"/>
-          <w:tab w:val="left" w:pos="5760"/>
-          <w:tab w:val="left" w:pos="6480"/>
-          <w:tab w:val="left" w:pos="7200"/>
-          <w:tab w:val="left" w:pos="7920"/>
-          <w:tab w:val="left" w:pos="8640"/>
-        </w:tabs>
-        <w:ind w:left="0"/>
-        <w:jc w:val="both"/>
-        <w:rPr>
-          <w:rFonts w:ascii="Trebuchet MS" w:hAnsi="Trebuchet MS"/>
-          <w:sz w:val="22"/>
-        </w:rPr>
-      </w:pPr>
-      <w:r>
-        <w:rPr>
-          <w:rFonts w:ascii="Trebuchet MS" w:hAnsi="Trebuchet MS"/>
-          <w:sz w:val="22"/>
-        </w:rPr>
-        <w:t>The prices for sessions are:</w:t>
-      </w:r>
-    </w:p>
-    <w:p>
-      <w:pPr>
-        <w:pStyle w:val="ListParagraph"/>
-        <w:numPr>
-          <w:ilvl w:val="0"/>
-          <w:numId w:val="5"/>
-        </w:numPr>
-        <w:tabs>
-          <w:tab w:val="left" w:pos="0"/>
-          <w:tab w:val="left" w:pos="720"/>
-          <w:tab w:val="left" w:pos="1440"/>
-          <w:tab w:val="left" w:pos="2160"/>
-          <w:tab w:val="left" w:pos="2880"/>
-          <w:tab w:val="left" w:pos="3600"/>
-          <w:tab w:val="left" w:pos="4320"/>
-          <w:tab w:val="left" w:pos="5040"/>
-          <w:tab w:val="left" w:pos="5760"/>
-          <w:tab w:val="left" w:pos="6480"/>
-          <w:tab w:val="left" w:pos="7200"/>
-          <w:tab w:val="left" w:pos="7920"/>
-          <w:tab w:val="left" w:pos="8640"/>
-        </w:tabs>
-        <w:ind w:left="360"/>
-        <w:jc w:val="both"/>
-        <w:rPr>
-          <w:rFonts w:ascii="Trebuchet MS" w:hAnsi="Trebuchet MS"/>
-          <w:sz w:val="22"/>
-        </w:rPr>
-      </w:pPr>
-      <w:r>
-        <w:rPr>
-          <w:rFonts w:ascii="Trebuchet MS" w:hAnsi="Trebuchet MS"/>
-          <w:sz w:val="22"/>
-        </w:rPr>
-        <w:t>Members: 1hr £1.50 / 2hr £2.50 / 5hr £4.00</w:t>
-      </w:r>
-    </w:p>
-    <w:p>
-      <w:pPr>
-        <w:pStyle w:val="ListParagraph"/>
-        <w:numPr>
-          <w:ilvl w:val="0"/>
-          <w:numId w:val="5"/>
-        </w:numPr>
-        <w:tabs>
-          <w:tab w:val="left" w:pos="0"/>
-          <w:tab w:val="left" w:pos="720"/>
-          <w:tab w:val="left" w:pos="1440"/>
-          <w:tab w:val="left" w:pos="2160"/>
-          <w:tab w:val="left" w:pos="2880"/>
-          <w:tab w:val="left" w:pos="3600"/>
-          <w:tab w:val="left" w:pos="4320"/>
-          <w:tab w:val="left" w:pos="5040"/>
-          <w:tab w:val="left" w:pos="5760"/>
-          <w:tab w:val="left" w:pos="6480"/>
-          <w:tab w:val="left" w:pos="7200"/>
-          <w:tab w:val="left" w:pos="7920"/>
-          <w:tab w:val="left" w:pos="8640"/>
-        </w:tabs>
-        <w:ind w:left="360"/>
-        <w:jc w:val="both"/>
-        <w:rPr>
-          <w:rFonts w:ascii="Trebuchet MS" w:hAnsi="Trebuchet MS"/>
-          <w:sz w:val="22"/>
-        </w:rPr>
-      </w:pPr>
-      <w:r>
-        <w:rPr>
-          <w:rFonts w:ascii="Trebuchet MS" w:hAnsi="Trebuchet MS"/>
-          <w:sz w:val="22"/>
-        </w:rPr>
-        <w:t>Non-member supplement: £0.50</w:t>
-      </w:r>
-    </w:p>
-    <w:p>
-      <w:pPr>
-        <w:pStyle w:val="ListParagraph"/>
-        <w:tabs>
-          <w:tab w:val="left" w:pos="0"/>
-          <w:tab w:val="left" w:pos="720"/>
-          <w:tab w:val="left" w:pos="1440"/>
-          <w:tab w:val="left" w:pos="2160"/>
-          <w:tab w:val="left" w:pos="2880"/>
-          <w:tab w:val="left" w:pos="3600"/>
-          <w:tab w:val="left" w:pos="4320"/>
-          <w:tab w:val="left" w:pos="5040"/>
-          <w:tab w:val="left" w:pos="5760"/>
-          <w:tab w:val="left" w:pos="6480"/>
-          <w:tab w:val="left" w:pos="7200"/>
-          <w:tab w:val="left" w:pos="7920"/>
-          <w:tab w:val="left" w:pos="8640"/>
-        </w:tabs>
-        <w:ind w:left="0"/>
-        <w:jc w:val="both"/>
-        <w:rPr>
-          <w:rFonts w:ascii="Trebuchet MS" w:hAnsi="Trebuchet MS"/>
-          <w:sz w:val="22"/>
-        </w:rPr>
-      </w:pPr>
-    </w:p>
-    <w:p>
-      <w:r>
-        <w:t>Along with the Game Café System holding records of Membership details, such as name, address, telephone number, date of birth (if younger than 18 years of age) and the type of membership</w:t>
-      </w:r>
-      <w:r>
-        <w:t>,</w:t>
-      </w:r>
-      <w:r>
-        <w:t xml:space="preserve"> </w:t>
-      </w:r>
-      <w:r>
-        <w:t>t</w:t>
-      </w:r>
-      <w:r>
-        <w:t>his information must be encrypted in the production version of the Game Café System</w:t>
-      </w:r>
-      <w:r>
-        <w:t>.</w:t>
-      </w:r>
-      <w:r>
-        <w:t xml:space="preserve"> </w:t>
-      </w:r>
-      <w:r>
-        <w:t>B</w:t>
-      </w:r>
-      <w:r>
-        <w:t>ut such encryption is not necessary in the prototype (</w:t>
-      </w:r>
-      <w:r>
-        <w:t xml:space="preserve">although, </w:t>
-      </w:r>
-      <w:r>
-        <w:t>there should be a plan for encryption). In addition, the Game Café System is to hold details for eSports Events.</w:t>
-      </w:r>
-    </w:p>
-    <w:p>
-      <w:pPr>
-        <w:sectPr>
-          <w:footerReference w:type="first" r:id="rId35"/>
-          <w:type w:val="continuous"/>
-          <w:pgSz w:w="12240" w:h="15840"/>
-          <w:pgMar w:top="1440" w:right="1440" w:bottom="1440" w:left="1440" w:header="708" w:footer="708" w:gutter="0"/>
-          <w:cols w:space="708"/>
-          <w:titlePg/>
-          <w:docGrid w:linePitch="360"/>
-        </w:sectPr>
-      </w:pPr>
-    </w:p>
-    <w:p>
-      <w:pPr>
-        <w:pStyle w:val="Heading1"/>
-      </w:pPr>
-      <w:bookmarkStart w:id="32" w:name="_Toc513727484"/>
-      <w:r>
-        <w:lastRenderedPageBreak/>
-        <w:t>Appendix B: User Stories</w:t>
-      </w:r>
-      <w:bookmarkEnd w:id="32"/>
-    </w:p>
-    <w:p>
-      <w:pPr>
-        <w:pStyle w:val="Heading2"/>
-      </w:pPr>
-      <w:bookmarkStart w:id="33" w:name="_Toc513727485"/>
-      <w:r>
-        <w:t>Game Café Staff Member User Stories</w:t>
-      </w:r>
-      <w:bookmarkEnd w:id="33"/>
-    </w:p>
-    <w:p>
-      <w:pPr>
-        <w:pStyle w:val="ListParagraph"/>
-        <w:numPr>
-          <w:ilvl w:val="0"/>
-          <w:numId w:val="11"/>
-        </w:numPr>
-        <w:rPr>
-          <w:rFonts w:ascii="Trebuchet MS" w:hAnsi="Trebuchet MS"/>
-        </w:rPr>
-      </w:pPr>
-      <w:r>
-        <w:rPr>
-          <w:rFonts w:ascii="Trebuchet MS" w:hAnsi="Trebuchet MS"/>
-        </w:rPr>
-        <w:t>As a Staff-Member, I want to be able to view current booking information, to check on what bookings have been arranged</w:t>
-      </w:r>
-    </w:p>
-    <w:p>
-      <w:pPr>
-        <w:pStyle w:val="ListParagraph"/>
-        <w:numPr>
-          <w:ilvl w:val="0"/>
-          <w:numId w:val="11"/>
-        </w:numPr>
-        <w:rPr>
-          <w:rFonts w:ascii="Trebuchet MS" w:hAnsi="Trebuchet MS"/>
-        </w:rPr>
-      </w:pPr>
-      <w:r>
-        <w:rPr>
-          <w:rFonts w:ascii="Trebuchet MS" w:hAnsi="Trebuchet MS"/>
-        </w:rPr>
-        <w:t>As a Staff-Member, I want to be able to add new booking information, should a café member wish to arrange a booking</w:t>
-      </w:r>
-    </w:p>
-    <w:p>
-      <w:pPr>
-        <w:pStyle w:val="ListParagraph"/>
-        <w:numPr>
-          <w:ilvl w:val="0"/>
-          <w:numId w:val="11"/>
-        </w:numPr>
-        <w:rPr>
-          <w:rFonts w:ascii="Trebuchet MS" w:hAnsi="Trebuchet MS"/>
-        </w:rPr>
-      </w:pPr>
-      <w:r>
-        <w:rPr>
-          <w:rFonts w:ascii="Trebuchet MS" w:hAnsi="Trebuchet MS"/>
-        </w:rPr>
-        <w:t>As a Staff-Member, I want to be able to update current booking information, if a café member wants to change the details of one of their bookings</w:t>
-      </w:r>
-    </w:p>
-    <w:p>
-      <w:pPr>
-        <w:pStyle w:val="ListParagraph"/>
-        <w:numPr>
-          <w:ilvl w:val="0"/>
-          <w:numId w:val="11"/>
-        </w:numPr>
-        <w:rPr>
-          <w:rFonts w:ascii="Trebuchet MS" w:hAnsi="Trebuchet MS"/>
-        </w:rPr>
-      </w:pPr>
-      <w:r>
-        <w:rPr>
-          <w:rFonts w:ascii="Trebuchet MS" w:hAnsi="Trebuchet MS"/>
-        </w:rPr>
-        <w:t>As a Staff-Member, I want to be able to maintain current booking information, to make sure a booking’s details are correct</w:t>
-      </w:r>
-    </w:p>
-    <w:p>
-      <w:pPr>
-        <w:pStyle w:val="ListParagraph"/>
-        <w:numPr>
-          <w:ilvl w:val="0"/>
-          <w:numId w:val="11"/>
-        </w:numPr>
-        <w:rPr>
-          <w:rFonts w:ascii="Trebuchet MS" w:hAnsi="Trebuchet MS"/>
-        </w:rPr>
-      </w:pPr>
-      <w:r>
-        <w:rPr>
-          <w:rFonts w:ascii="Trebuchet MS" w:hAnsi="Trebuchet MS"/>
-        </w:rPr>
-        <w:t>As a Staff-Member, I want to be able to view current membership information, to check on the details of current café members</w:t>
-      </w:r>
-    </w:p>
-    <w:p>
-      <w:pPr>
-        <w:pStyle w:val="ListParagraph"/>
-        <w:numPr>
-          <w:ilvl w:val="0"/>
-          <w:numId w:val="11"/>
-        </w:numPr>
-        <w:rPr>
-          <w:rFonts w:ascii="Trebuchet MS" w:hAnsi="Trebuchet MS"/>
-        </w:rPr>
-      </w:pPr>
-      <w:r>
-        <w:rPr>
-          <w:rFonts w:ascii="Trebuchet MS" w:hAnsi="Trebuchet MS"/>
-        </w:rPr>
-        <w:t>As a Staff-Member, I want to be able to add new membership information, if a non-member, wishes to become a café member</w:t>
-      </w:r>
-    </w:p>
-    <w:p>
-      <w:pPr>
-        <w:pStyle w:val="ListParagraph"/>
-        <w:numPr>
-          <w:ilvl w:val="0"/>
-          <w:numId w:val="11"/>
-        </w:numPr>
-        <w:rPr>
-          <w:rFonts w:ascii="Trebuchet MS" w:hAnsi="Trebuchet MS"/>
-        </w:rPr>
-      </w:pPr>
-      <w:r>
-        <w:rPr>
-          <w:rFonts w:ascii="Trebuchet MS" w:hAnsi="Trebuchet MS"/>
-        </w:rPr>
-        <w:t>As a Staff-Member, I want to be able to update current membership information, if a café member’s situation is modified</w:t>
-      </w:r>
-    </w:p>
-    <w:p>
-      <w:pPr>
-        <w:pStyle w:val="ListParagraph"/>
-        <w:numPr>
-          <w:ilvl w:val="0"/>
-          <w:numId w:val="11"/>
-        </w:numPr>
-        <w:rPr>
-          <w:rFonts w:ascii="Trebuchet MS" w:hAnsi="Trebuchet MS"/>
-        </w:rPr>
-      </w:pPr>
-      <w:r>
-        <w:rPr>
-          <w:rFonts w:ascii="Trebuchet MS" w:hAnsi="Trebuchet MS"/>
-        </w:rPr>
-        <w:t>As a Staff-Member, I want to be able to maintain current membership information, to make sure any café member’s details are accurate to date</w:t>
-      </w:r>
-    </w:p>
-    <w:p>
-      <w:pPr>
-        <w:pStyle w:val="ListParagraph"/>
-        <w:numPr>
-          <w:ilvl w:val="0"/>
-          <w:numId w:val="11"/>
-        </w:numPr>
-        <w:rPr>
-          <w:rFonts w:ascii="Trebuchet MS" w:hAnsi="Trebuchet MS"/>
-        </w:rPr>
-      </w:pPr>
-      <w:r>
-        <w:rPr>
-          <w:rFonts w:ascii="Trebuchet MS" w:hAnsi="Trebuchet MS"/>
-        </w:rPr>
-        <w:t>As a Staff-Member, I want to be able to associate bookings with members, to see which booking was made by which café member</w:t>
-      </w:r>
-    </w:p>
-    <w:p>
-      <w:pPr>
-        <w:pStyle w:val="ListParagraph"/>
-        <w:numPr>
-          <w:ilvl w:val="0"/>
-          <w:numId w:val="11"/>
-        </w:numPr>
-        <w:rPr>
-          <w:rFonts w:ascii="Trebuchet MS" w:hAnsi="Trebuchet MS"/>
-        </w:rPr>
-      </w:pPr>
-      <w:r>
-        <w:rPr>
-          <w:rFonts w:ascii="Trebuchet MS" w:hAnsi="Trebuchet MS"/>
-        </w:rPr>
-        <w:t>As a Staff-Member, I want to be able to associate bookings with non-members, to see which booking was made by which non-café member</w:t>
-      </w:r>
-    </w:p>
-    <w:p>
-      <w:pPr>
-        <w:pStyle w:val="ListParagraph"/>
-        <w:numPr>
-          <w:ilvl w:val="0"/>
-          <w:numId w:val="11"/>
-        </w:numPr>
-        <w:rPr>
-          <w:rFonts w:ascii="Trebuchet MS" w:hAnsi="Trebuchet MS"/>
-        </w:rPr>
-      </w:pPr>
-      <w:r>
-        <w:rPr>
-          <w:rFonts w:ascii="Trebuchet MS" w:hAnsi="Trebuchet MS"/>
-        </w:rPr>
-        <w:t>As a Staff-Member, I want to be able to associate bookings with hardware and the software that is available on that piece of hardware, as each booking can only be made for a certain piece of hardware, which can only run certain pieces of software</w:t>
-      </w:r>
-    </w:p>
-    <w:p>
-      <w:pPr>
-        <w:pStyle w:val="ListParagraph"/>
-        <w:numPr>
-          <w:ilvl w:val="0"/>
-          <w:numId w:val="11"/>
-        </w:numPr>
-      </w:pPr>
-      <w:r>
-        <w:rPr>
-          <w:rFonts w:ascii="Trebuchet MS" w:hAnsi="Trebuchet MS"/>
-        </w:rPr>
-        <w:t>As a Staff-Member, I want to be able to associate eSports event tickets with members, so we know which café members, are attending an eSports event</w:t>
-      </w:r>
-      <w:r>
-        <w:t xml:space="preserve"> </w:t>
-      </w:r>
-    </w:p>
-    <w:p/>
-    <w:p>
-      <w:pPr>
-        <w:pStyle w:val="Heading2"/>
-      </w:pPr>
-      <w:bookmarkStart w:id="34" w:name="_Toc513727486"/>
-      <w:r>
-        <w:t>Game Café Member (Patron) User Stories</w:t>
-      </w:r>
-      <w:bookmarkEnd w:id="34"/>
-    </w:p>
-    <w:p>
-      <w:pPr>
-        <w:pStyle w:val="ListParagraph"/>
-        <w:widowControl/>
-        <w:numPr>
-          <w:ilvl w:val="0"/>
-          <w:numId w:val="9"/>
-        </w:numPr>
-        <w:spacing w:after="160" w:line="259" w:lineRule="auto"/>
-        <w:rPr>
-          <w:rFonts w:ascii="Trebuchet MS" w:hAnsi="Trebuchet MS"/>
-        </w:rPr>
-      </w:pPr>
-      <w:r>
-        <w:rPr>
-          <w:rFonts w:ascii="Trebuchet MS" w:hAnsi="Trebuchet MS"/>
-        </w:rPr>
-        <w:t xml:space="preserve">As a Member, I want to be able to make bookings, for myself or a non-member, at a certain date and time, to use a certain piece of hardware, for a </w:t>
-      </w:r>
-      <w:proofErr w:type="gramStart"/>
-      <w:r>
-        <w:rPr>
-          <w:rFonts w:ascii="Trebuchet MS" w:hAnsi="Trebuchet MS"/>
-        </w:rPr>
-        <w:t>particular price</w:t>
-      </w:r>
-      <w:proofErr w:type="gramEnd"/>
-      <w:r>
-        <w:rPr>
-          <w:rFonts w:ascii="Trebuchet MS" w:hAnsi="Trebuchet MS"/>
-        </w:rPr>
-        <w:t>, to be able to play games associated with that piece of hardware</w:t>
-      </w:r>
-    </w:p>
-    <w:p>
-      <w:pPr>
-        <w:pStyle w:val="ListParagraph"/>
-        <w:widowControl/>
-        <w:numPr>
-          <w:ilvl w:val="0"/>
-          <w:numId w:val="9"/>
-        </w:numPr>
-        <w:spacing w:after="160" w:line="259" w:lineRule="auto"/>
-        <w:rPr>
-          <w:rFonts w:ascii="Trebuchet MS" w:hAnsi="Trebuchet MS"/>
-        </w:rPr>
-      </w:pPr>
-      <w:r>
-        <w:rPr>
-          <w:rFonts w:ascii="Trebuchet MS" w:hAnsi="Trebuchet MS"/>
-        </w:rPr>
-        <w:t xml:space="preserve">As a Member, I want to be able to get eSports Event Tickets, for any eSports Events scheduled to take place at the Game Café, at a certain date and time, for myself, so long as there are tickets left for the event, so that I can go to that event </w:t>
-      </w:r>
-    </w:p>
-    <w:p/>
-    <w:p>
-      <w:pPr>
-        <w:sectPr>
-          <w:footerReference w:type="first" r:id="rId36"/>
-          <w:pgSz w:w="12240" w:h="15840"/>
-          <w:pgMar w:top="1440" w:right="1440" w:bottom="1440" w:left="1440" w:header="708" w:footer="708" w:gutter="0"/>
-          <w:cols w:space="708"/>
-          <w:titlePg/>
-          <w:docGrid w:linePitch="360"/>
-        </w:sectPr>
-      </w:pPr>
-    </w:p>
-    <w:p>
-      <w:pPr>
-        <w:pStyle w:val="Heading1"/>
-      </w:pPr>
-      <w:bookmarkStart w:id="35" w:name="_Toc513727487"/>
-      <w:r>
-        <w:lastRenderedPageBreak/>
-        <w:t>Appendix C: Requirements Definition</w:t>
-      </w:r>
-      <w:bookmarkEnd w:id="35"/>
-    </w:p>
-    <w:p>
-      <w:pPr>
-        <w:pStyle w:val="Heading2"/>
-        <w:rPr>
-          <w:b/>
-        </w:rPr>
-      </w:pPr>
-      <w:bookmarkStart w:id="36" w:name="_Toc513727488"/>
-      <w:r>
-        <w:rPr>
-          <w:b/>
-        </w:rPr>
-        <w:t>Functional Requirements</w:t>
-      </w:r>
-      <w:bookmarkEnd w:id="36"/>
-    </w:p>
-    <w:p>
-      <w:r>
-        <w:t>The functional requirements are the basic stories which the program must satisfy to properly function</w:t>
-      </w:r>
-      <w:r>
-        <w:t>:</w:t>
-      </w:r>
-    </w:p>
-    <w:p/>
-    <w:p>
-      <w:pPr>
-        <w:rPr>
-          <w:b/>
-          <w:i/>
-        </w:rPr>
-      </w:pPr>
-      <w:r>
-        <w:rPr>
-          <w:b/>
-        </w:rPr>
-        <w:t>The user must be able to interact with UI elements with the mouse</w:t>
-      </w:r>
-    </w:p>
-    <w:p>
-      <w:r>
-        <w:t>This is required to allow the user to navigate the system, select options from menus, select input, etc. which allows the user to control the program.</w:t>
-      </w:r>
-    </w:p>
-    <w:p/>
-    <w:p>
-      <w:pPr>
-        <w:rPr>
-          <w:b/>
-        </w:rPr>
-      </w:pPr>
-      <w:r>
-        <w:rPr>
-          <w:b/>
-        </w:rPr>
-        <w:t>The user must be able to input information using the keyboard</w:t>
-      </w:r>
-    </w:p>
-    <w:p>
-      <w:r>
-        <w:t>This is required to allow the user to type in required fields, such as to search a database or add new instances/fields.</w:t>
-      </w:r>
-    </w:p>
-    <w:p/>
-    <w:p>
-      <w:pPr>
-        <w:rPr>
-          <w:b/>
-          <w:i/>
-        </w:rPr>
-      </w:pPr>
-      <w:r>
-        <w:rPr>
-          <w:b/>
-        </w:rPr>
-        <w:t>The user interface must be easy to read and use, with a consistent aesthetic style</w:t>
-      </w:r>
-    </w:p>
-    <w:p>
-      <w:r>
-        <w:t>This helps to ensure that users understand how to use the program, and so can navigate and perform the function of the program.</w:t>
-      </w:r>
-    </w:p>
-    <w:p/>
-    <w:p>
-      <w:pPr>
-        <w:rPr>
-          <w:b/>
-          <w:i/>
-        </w:rPr>
-      </w:pPr>
-      <w:r>
-        <w:rPr>
-          <w:b/>
-        </w:rPr>
-        <w:t>The user must be able to view database entries, as a list of all entries and individual entries</w:t>
-      </w:r>
-    </w:p>
-    <w:p>
-      <w:r>
-        <w:t>This allows the user to view the data which will be used in the program.</w:t>
-      </w:r>
-    </w:p>
-    <w:p/>
-    <w:p>
-      <w:pPr>
-        <w:rPr>
-          <w:b/>
-          <w:i/>
-        </w:rPr>
-      </w:pPr>
-      <w:r>
-        <w:rPr>
-          <w:b/>
-        </w:rPr>
-        <w:t>The user must be able to search a database by name of data entry</w:t>
-      </w:r>
-    </w:p>
-    <w:p>
-      <w:r>
-        <w:t>This allows the user to find specific data when required.</w:t>
-      </w:r>
-    </w:p>
-    <w:p/>
-    <w:p>
-      <w:pPr>
-        <w:rPr>
-          <w:b/>
-          <w:i/>
-        </w:rPr>
-      </w:pPr>
-      <w:r>
-        <w:rPr>
-          <w:b/>
-        </w:rPr>
-        <w:t>The user must be able to sort a database by each individual data field</w:t>
-      </w:r>
-    </w:p>
-    <w:p>
-      <w:r>
-        <w:t>This allows the user alternate ways to view their data based on individual fields to find differences, patterns, etc.</w:t>
-      </w:r>
-    </w:p>
-    <w:p/>
-    <w:p>
-      <w:pPr>
-        <w:pStyle w:val="Heading3"/>
-        <w:rPr>
-          <w:i w:val="0"/>
-          <w:color w:val="000000" w:themeColor="text1"/>
-        </w:rPr>
-      </w:pPr>
-      <w:bookmarkStart w:id="37" w:name="_Toc513727489"/>
-      <w:r>
-        <w:rPr>
-          <w:b/>
-          <w:color w:val="000000" w:themeColor="text1"/>
-        </w:rPr>
-        <w:t>The user must be able to add new entries to a database</w:t>
-      </w:r>
-      <w:bookmarkEnd w:id="37"/>
-    </w:p>
-    <w:p>
-      <w:r>
-        <w:t>This allows the user to extend the database when new data entries are required.</w:t>
-      </w:r>
-    </w:p>
-    <w:p/>
-    <w:p/>
-    <w:p>
-      <w:pPr>
-        <w:rPr>
-          <w:b/>
-          <w:i/>
-        </w:rPr>
-      </w:pPr>
-      <w:r>
-        <w:rPr>
-          <w:b/>
-        </w:rPr>
-        <w:lastRenderedPageBreak/>
-        <w:t>The user must be able to maintain data entries</w:t>
-      </w:r>
-    </w:p>
-    <w:p>
-      <w:r>
-        <w:t>This allows the user to edit, update and remove data entries when required.</w:t>
-      </w:r>
-    </w:p>
-    <w:p/>
-    <w:p>
-      <w:pPr>
-        <w:rPr>
-          <w:b/>
-          <w:i/>
-        </w:rPr>
-      </w:pPr>
-      <w:r>
-        <w:rPr>
-          <w:b/>
-        </w:rPr>
-        <w:t>The system must associate bookings and ticket purchases with members for pricing</w:t>
-      </w:r>
-    </w:p>
-    <w:p>
-      <w:r>
-        <w:t>This allows the program to automatically adjust pricing depending on whether the customer is in the member database.</w:t>
-      </w:r>
-    </w:p>
-    <w:p/>
-    <w:p>
-      <w:pPr>
-        <w:pStyle w:val="Heading2"/>
-        <w:rPr>
-          <w:b/>
-        </w:rPr>
-      </w:pPr>
-      <w:bookmarkStart w:id="38" w:name="_Toc513727490"/>
-      <w:r>
-        <w:rPr>
-          <w:b/>
-        </w:rPr>
-        <w:t>Non-Functional Requirements</w:t>
-      </w:r>
-      <w:bookmarkEnd w:id="38"/>
-    </w:p>
-    <w:p>
-      <w:r>
-        <w:t xml:space="preserve">The non-functional requirements are features which are not essential for the program to function, </w:t>
-      </w:r>
-      <w:r>
-        <w:t>although they</w:t>
-      </w:r>
-      <w:r>
-        <w:t xml:space="preserve"> are required for the program to be successful</w:t>
-      </w:r>
-      <w:r>
-        <w:t>:</w:t>
-      </w:r>
-    </w:p>
-    <w:p/>
-    <w:p>
-      <w:pPr>
-        <w:rPr>
-          <w:b/>
-          <w:i/>
-        </w:rPr>
-      </w:pPr>
-      <w:r>
-        <w:rPr>
-          <w:b/>
-        </w:rPr>
-        <w:t>The system must give separate user privileges to a standard user (Café employee) and an Administrator</w:t>
-      </w:r>
-    </w:p>
-    <w:p>
-      <w:r>
-        <w:t>This gives extra functions to administrators, as they are in control of the program.</w:t>
-      </w:r>
-    </w:p>
-    <w:p>
-      <w:pPr>
-        <w:rPr>
-          <w:b/>
-          <w:i/>
-        </w:rPr>
-      </w:pPr>
-      <w:r>
-        <w:rPr>
-          <w:b/>
-        </w:rPr>
-        <w:t>The response time when a UI button/element is pressed should be no longer than 0.5 seconds</w:t>
-      </w:r>
-    </w:p>
-    <w:p>
-      <w:r>
-        <w:t>Navigating through menus should be fast and so a quick response time is needed so that the user does not become frustrated.</w:t>
-      </w:r>
-    </w:p>
-    <w:p>
-      <w:pPr>
-        <w:rPr>
-          <w:b/>
-          <w:i/>
-        </w:rPr>
-      </w:pPr>
-      <w:r>
-        <w:rPr>
-          <w:b/>
-        </w:rPr>
-        <w:t>The program should run on Windows 7 and above.</w:t>
-      </w:r>
-    </w:p>
-    <w:p>
-      <w:r>
-        <w:t>This ensures there are no compatibility issues with running the system on different devices.</w:t>
-      </w:r>
-    </w:p>
-    <w:p>
-      <w:pPr>
-        <w:rPr>
-          <w:b/>
-          <w:i/>
-        </w:rPr>
-      </w:pPr>
-      <w:r>
-        <w:rPr>
-          <w:b/>
-        </w:rPr>
-        <w:t>Databases should be encrypted so that data cannot be stolen.</w:t>
-      </w:r>
-    </w:p>
-    <w:p>
-      <w:r>
-        <w:t>This prevents sensitive or private information being stolen which could violate the privacy of customers.</w:t>
-      </w:r>
-    </w:p>
-    <w:p>
-      <w:pPr>
-        <w:rPr>
-          <w:b/>
-          <w:i/>
-        </w:rPr>
-      </w:pPr>
-      <w:r>
-        <w:rPr>
-          <w:b/>
-        </w:rPr>
-        <w:t>Sensitive data should be hidden to users.</w:t>
-      </w:r>
-    </w:p>
-    <w:p>
-      <w:r>
-        <w:t>This prevents private information from being stolen or manipulated.</w:t>
-      </w:r>
-    </w:p>
-    <w:p>
-      <w:r>
-        <w:t xml:space="preserve">These requirements can now be interpreted as tasks, for use in the SCRUM project-management system. </w:t>
-      </w:r>
-    </w:p>
-    <w:p>
-      <w:r>
-        <w:t xml:space="preserve">This will allow for appropriate tracking of the task’s </w:t>
-      </w:r>
-      <w:proofErr w:type="gramStart"/>
-      <w:r>
-        <w:t>current status</w:t>
-      </w:r>
-      <w:proofErr w:type="gramEnd"/>
-      <w:r>
-        <w:t xml:space="preserve"> (e.g. level of completion, who the task has been assigned to and the importance for the task to be completed), for each Sprint of the project.</w:t>
-      </w:r>
-    </w:p>
-    <w:p/>
     <w:sectPr>
-      <w:footerReference w:type="default" r:id="rId37"/>
-      <w:footerReference w:type="first" r:id="rId38"/>
+      <w:footerReference w:type="default" r:id="rId36"/>
       <w:pgSz w:w="12240" w:h="15840"/>
       <w:pgMar w:top="1440" w:right="1440" w:bottom="1440" w:left="1440" w:header="708" w:footer="708" w:gutter="0"/>
-      <w:pgNumType w:fmt="upperLetter" w:start="1" w:chapStyle="1"/>
       <w:cols w:space="708"/>
       <w:titlePg/>
       <w:docGrid w:linePitch="360"/>
@@ -7813,26 +6179,6 @@
   <w:p>
     <w:pPr>
       <w:pStyle w:val="Footer"/>
-    </w:pPr>
-  </w:p>
-</w:ftr>
-</file>
-
-<file path=word/footer10.xml><?xml version="1.0" encoding="utf-8"?>
-<w:ftr xmlns:wpc="http://schemas.microsoft.com/office/word/2010/wordprocessingCanvas" xmlns:cx="http://schemas.microsoft.com/office/drawing/2014/chartex" xmlns:cx1="http://schemas.microsoft.com/office/drawing/2015/9/8/chartex" xmlns:cx2="http://schemas.microsoft.com/office/drawing/2015/10/21/chartex" xmlns:cx3="http://schemas.microsoft.com/office/drawing/2016/5/9/chartex" xmlns:cx4="http://schemas.microsoft.com/office/drawing/2016/5/10/chartex" xmlns:cx5="http://schemas.microsoft.com/office/drawing/2016/5/11/chartex" xmlns:cx6="http://schemas.microsoft.com/office/drawing/2016/5/12/chartex" xmlns:cx7="http://schemas.microsoft.com/office/drawing/2016/5/13/chartex" xmlns:cx8="http://schemas.microsoft.com/office/drawing/2016/5/14/chartex" xmlns:mc="http://schemas.openxmlformats.org/markup-compatibility/2006" xmlns:aink="http://schemas.microsoft.com/office/drawing/2016/ink" xmlns:am3d="http://schemas.microsoft.com/office/drawing/2017/model3d" xmlns:o="urn:schemas-microsoft-com:office:office" xmlns:r="http://schemas.openxmlformats.org/officeDocument/2006/relationships" xmlns:m="http://schemas.openxmlformats.org/officeDocument/2006/math" xmlns:v="urn:schemas-microsoft-com:vml" xmlns:wp14="http://schemas.microsoft.com/office/word/2010/wordprocessingDrawing" xmlns:wp="http://schemas.openxmlformats.org/drawingml/2006/wordprocessingDrawing" xmlns:w10="urn:schemas-microsoft-com:office:word" xmlns:w="http://schemas.openxmlformats.org/wordprocessingml/2006/main" xmlns:w14="http://schemas.microsoft.com/office/word/2010/wordml" xmlns:w15="http://schemas.microsoft.com/office/word/2012/wordml" xmlns:w16cid="http://schemas.microsoft.com/office/word/2016/wordml/cid" xmlns:w16se="http://schemas.microsoft.com/office/word/2015/wordml/symex" xmlns:wpg="http://schemas.microsoft.com/office/word/2010/wordprocessingGroup" xmlns:wpi="http://schemas.microsoft.com/office/word/2010/wordprocessingInk" xmlns:wne="http://schemas.microsoft.com/office/word/2006/wordml" xmlns:wps="http://schemas.microsoft.com/office/word/2010/wordprocessingShape" mc:Ignorable="w14 w15 w16se w16cid wp14">
-  <w:p>
-    <w:pPr>
-      <w:pStyle w:val="Footer"/>
-      <w:jc w:val="right"/>
-    </w:pPr>
-    <w:r>
-      <w:t>C-1</w:t>
-    </w:r>
-  </w:p>
-  <w:p>
-    <w:pPr>
-      <w:pStyle w:val="Footer"/>
-      <w:jc w:val="right"/>
     </w:pPr>
   </w:p>
 </w:ftr>
@@ -8038,7 +6384,7 @@
 <w:ftr xmlns:wpc="http://schemas.microsoft.com/office/word/2010/wordprocessingCanvas" xmlns:cx="http://schemas.microsoft.com/office/drawing/2014/chartex" xmlns:cx1="http://schemas.microsoft.com/office/drawing/2015/9/8/chartex" xmlns:cx2="http://schemas.microsoft.com/office/drawing/2015/10/21/chartex" xmlns:cx3="http://schemas.microsoft.com/office/drawing/2016/5/9/chartex" xmlns:cx4="http://schemas.microsoft.com/office/drawing/2016/5/10/chartex" xmlns:cx5="http://schemas.microsoft.com/office/drawing/2016/5/11/chartex" xmlns:cx6="http://schemas.microsoft.com/office/drawing/2016/5/12/chartex" xmlns:cx7="http://schemas.microsoft.com/office/drawing/2016/5/13/chartex" xmlns:cx8="http://schemas.microsoft.com/office/drawing/2016/5/14/chartex" xmlns:mc="http://schemas.openxmlformats.org/markup-compatibility/2006" xmlns:aink="http://schemas.microsoft.com/office/drawing/2016/ink" xmlns:am3d="http://schemas.microsoft.com/office/drawing/2017/model3d" xmlns:o="urn:schemas-microsoft-com:office:office" xmlns:r="http://schemas.openxmlformats.org/officeDocument/2006/relationships" xmlns:m="http://schemas.openxmlformats.org/officeDocument/2006/math" xmlns:v="urn:schemas-microsoft-com:vml" xmlns:wp14="http://schemas.microsoft.com/office/word/2010/wordprocessingDrawing" xmlns:wp="http://schemas.openxmlformats.org/drawingml/2006/wordprocessingDrawing" xmlns:w10="urn:schemas-microsoft-com:office:word" xmlns:w="http://schemas.openxmlformats.org/wordprocessingml/2006/main" xmlns:w14="http://schemas.microsoft.com/office/word/2010/wordml" xmlns:w15="http://schemas.microsoft.com/office/word/2012/wordml" xmlns:w16cid="http://schemas.microsoft.com/office/word/2016/wordml/cid" xmlns:w16se="http://schemas.microsoft.com/office/word/2015/wordml/symex" xmlns:wpg="http://schemas.microsoft.com/office/word/2010/wordprocessingGroup" xmlns:wpi="http://schemas.microsoft.com/office/word/2010/wordprocessingInk" xmlns:wne="http://schemas.microsoft.com/office/word/2006/wordml" xmlns:wps="http://schemas.microsoft.com/office/word/2010/wordprocessingShape" mc:Ignorable="w14 w15 w16se w16cid wp14">
   <w:sdt>
     <w:sdtPr>
-      <w:id w:val="949274415"/>
+      <w:id w:val="-2071345528"/>
       <w:docPartObj>
         <w:docPartGallery w:val="Page Numbers (Bottom of Page)"/>
         <w:docPartUnique/>
@@ -8068,7 +6414,7 @@
           <w:rPr>
             <w:noProof/>
           </w:rPr>
-          <w:t>5</w:t>
+          <w:t>2</w:t>
         </w:r>
         <w:r>
           <w:rPr>
@@ -8091,7 +6437,7 @@
 <w:ftr xmlns:wpc="http://schemas.microsoft.com/office/word/2010/wordprocessingCanvas" xmlns:cx="http://schemas.microsoft.com/office/drawing/2014/chartex" xmlns:cx1="http://schemas.microsoft.com/office/drawing/2015/9/8/chartex" xmlns:cx2="http://schemas.microsoft.com/office/drawing/2015/10/21/chartex" xmlns:cx3="http://schemas.microsoft.com/office/drawing/2016/5/9/chartex" xmlns:cx4="http://schemas.microsoft.com/office/drawing/2016/5/10/chartex" xmlns:cx5="http://schemas.microsoft.com/office/drawing/2016/5/11/chartex" xmlns:cx6="http://schemas.microsoft.com/office/drawing/2016/5/12/chartex" xmlns:cx7="http://schemas.microsoft.com/office/drawing/2016/5/13/chartex" xmlns:cx8="http://schemas.microsoft.com/office/drawing/2016/5/14/chartex" xmlns:mc="http://schemas.openxmlformats.org/markup-compatibility/2006" xmlns:aink="http://schemas.microsoft.com/office/drawing/2016/ink" xmlns:am3d="http://schemas.microsoft.com/office/drawing/2017/model3d" xmlns:o="urn:schemas-microsoft-com:office:office" xmlns:r="http://schemas.openxmlformats.org/officeDocument/2006/relationships" xmlns:m="http://schemas.openxmlformats.org/officeDocument/2006/math" xmlns:v="urn:schemas-microsoft-com:vml" xmlns:wp14="http://schemas.microsoft.com/office/word/2010/wordprocessingDrawing" xmlns:wp="http://schemas.openxmlformats.org/drawingml/2006/wordprocessingDrawing" xmlns:w10="urn:schemas-microsoft-com:office:word" xmlns:w="http://schemas.openxmlformats.org/wordprocessingml/2006/main" xmlns:w14="http://schemas.microsoft.com/office/word/2010/wordml" xmlns:w15="http://schemas.microsoft.com/office/word/2012/wordml" xmlns:w16cid="http://schemas.microsoft.com/office/word/2016/wordml/cid" xmlns:w16se="http://schemas.microsoft.com/office/word/2015/wordml/symex" xmlns:wpg="http://schemas.microsoft.com/office/word/2010/wordprocessingGroup" xmlns:wpi="http://schemas.microsoft.com/office/word/2010/wordprocessingInk" xmlns:wne="http://schemas.microsoft.com/office/word/2006/wordml" xmlns:wps="http://schemas.microsoft.com/office/word/2010/wordprocessingShape" mc:Ignorable="w14 w15 w16se w16cid wp14">
   <w:sdt>
     <w:sdtPr>
-      <w:id w:val="982818226"/>
+      <w:id w:val="767434939"/>
       <w:docPartObj>
         <w:docPartGallery w:val="Page Numbers (Bottom of Page)"/>
         <w:docPartUnique/>
@@ -8109,79 +6455,25 @@
           <w:jc w:val="right"/>
         </w:pPr>
         <w:r>
-          <w:t>A-1</w:t>
+          <w:fldChar w:fldCharType="begin"/>
         </w:r>
-      </w:p>
-    </w:sdtContent>
-  </w:sdt>
-  <w:p>
-    <w:pPr>
-      <w:pStyle w:val="Footer"/>
-      <w:jc w:val="right"/>
-    </w:pPr>
-  </w:p>
-</w:ftr>
-</file>
-
-<file path=word/footer8.xml><?xml version="1.0" encoding="utf-8"?>
-<w:ftr xmlns:wpc="http://schemas.microsoft.com/office/word/2010/wordprocessingCanvas" xmlns:cx="http://schemas.microsoft.com/office/drawing/2014/chartex" xmlns:cx1="http://schemas.microsoft.com/office/drawing/2015/9/8/chartex" xmlns:cx2="http://schemas.microsoft.com/office/drawing/2015/10/21/chartex" xmlns:cx3="http://schemas.microsoft.com/office/drawing/2016/5/9/chartex" xmlns:cx4="http://schemas.microsoft.com/office/drawing/2016/5/10/chartex" xmlns:cx5="http://schemas.microsoft.com/office/drawing/2016/5/11/chartex" xmlns:cx6="http://schemas.microsoft.com/office/drawing/2016/5/12/chartex" xmlns:cx7="http://schemas.microsoft.com/office/drawing/2016/5/13/chartex" xmlns:cx8="http://schemas.microsoft.com/office/drawing/2016/5/14/chartex" xmlns:mc="http://schemas.openxmlformats.org/markup-compatibility/2006" xmlns:aink="http://schemas.microsoft.com/office/drawing/2016/ink" xmlns:am3d="http://schemas.microsoft.com/office/drawing/2017/model3d" xmlns:o="urn:schemas-microsoft-com:office:office" xmlns:r="http://schemas.openxmlformats.org/officeDocument/2006/relationships" xmlns:m="http://schemas.openxmlformats.org/officeDocument/2006/math" xmlns:v="urn:schemas-microsoft-com:vml" xmlns:wp14="http://schemas.microsoft.com/office/word/2010/wordprocessingDrawing" xmlns:wp="http://schemas.openxmlformats.org/drawingml/2006/wordprocessingDrawing" xmlns:w10="urn:schemas-microsoft-com:office:word" xmlns:w="http://schemas.openxmlformats.org/wordprocessingml/2006/main" xmlns:w14="http://schemas.microsoft.com/office/word/2010/wordml" xmlns:w15="http://schemas.microsoft.com/office/word/2012/wordml" xmlns:w16cid="http://schemas.microsoft.com/office/word/2016/wordml/cid" xmlns:w16se="http://schemas.microsoft.com/office/word/2015/wordml/symex" xmlns:wpg="http://schemas.microsoft.com/office/word/2010/wordprocessingGroup" xmlns:wpi="http://schemas.microsoft.com/office/word/2010/wordprocessingInk" xmlns:wne="http://schemas.microsoft.com/office/word/2006/wordml" xmlns:wps="http://schemas.microsoft.com/office/word/2010/wordprocessingShape" mc:Ignorable="w14 w15 w16se w16cid wp14">
-  <w:sdt>
-    <w:sdtPr>
-      <w:id w:val="1664048853"/>
-      <w:docPartObj>
-        <w:docPartGallery w:val="Page Numbers (Bottom of Page)"/>
-        <w:docPartUnique/>
-      </w:docPartObj>
-    </w:sdtPr>
-    <w:sdtEndPr>
-      <w:rPr>
-        <w:noProof/>
-      </w:rPr>
-    </w:sdtEndPr>
-    <w:sdtContent>
-      <w:p>
-        <w:pPr>
-          <w:pStyle w:val="Footer"/>
-          <w:jc w:val="right"/>
-        </w:pPr>
         <w:r>
-          <w:t>B-1</w:t>
+          <w:instrText xml:space="preserve"> PAGE   \* MERGEFORMAT </w:instrText>
         </w:r>
-      </w:p>
-    </w:sdtContent>
-  </w:sdt>
-  <w:p>
-    <w:pPr>
-      <w:pStyle w:val="Footer"/>
-      <w:jc w:val="right"/>
-    </w:pPr>
-  </w:p>
-</w:ftr>
-</file>
-
-<file path=word/footer9.xml><?xml version="1.0" encoding="utf-8"?>
-<w:ftr xmlns:wpc="http://schemas.microsoft.com/office/word/2010/wordprocessingCanvas" xmlns:cx="http://schemas.microsoft.com/office/drawing/2014/chartex" xmlns:cx1="http://schemas.microsoft.com/office/drawing/2015/9/8/chartex" xmlns:cx2="http://schemas.microsoft.com/office/drawing/2015/10/21/chartex" xmlns:cx3="http://schemas.microsoft.com/office/drawing/2016/5/9/chartex" xmlns:cx4="http://schemas.microsoft.com/office/drawing/2016/5/10/chartex" xmlns:cx5="http://schemas.microsoft.com/office/drawing/2016/5/11/chartex" xmlns:cx6="http://schemas.microsoft.com/office/drawing/2016/5/12/chartex" xmlns:cx7="http://schemas.microsoft.com/office/drawing/2016/5/13/chartex" xmlns:cx8="http://schemas.microsoft.com/office/drawing/2016/5/14/chartex" xmlns:mc="http://schemas.openxmlformats.org/markup-compatibility/2006" xmlns:aink="http://schemas.microsoft.com/office/drawing/2016/ink" xmlns:am3d="http://schemas.microsoft.com/office/drawing/2017/model3d" xmlns:o="urn:schemas-microsoft-com:office:office" xmlns:r="http://schemas.openxmlformats.org/officeDocument/2006/relationships" xmlns:m="http://schemas.openxmlformats.org/officeDocument/2006/math" xmlns:v="urn:schemas-microsoft-com:vml" xmlns:wp14="http://schemas.microsoft.com/office/word/2010/wordprocessingDrawing" xmlns:wp="http://schemas.openxmlformats.org/drawingml/2006/wordprocessingDrawing" xmlns:w10="urn:schemas-microsoft-com:office:word" xmlns:w="http://schemas.openxmlformats.org/wordprocessingml/2006/main" xmlns:w14="http://schemas.microsoft.com/office/word/2010/wordml" xmlns:w15="http://schemas.microsoft.com/office/word/2012/wordml" xmlns:w16cid="http://schemas.microsoft.com/office/word/2016/wordml/cid" xmlns:w16se="http://schemas.microsoft.com/office/word/2015/wordml/symex" xmlns:wpg="http://schemas.microsoft.com/office/word/2010/wordprocessingGroup" xmlns:wpi="http://schemas.microsoft.com/office/word/2010/wordprocessingInk" xmlns:wne="http://schemas.microsoft.com/office/word/2006/wordml" xmlns:wps="http://schemas.microsoft.com/office/word/2010/wordprocessingShape" mc:Ignorable="w14 w15 w16se w16cid wp14">
-  <w:sdt>
-    <w:sdtPr>
-      <w:id w:val="1156107198"/>
-      <w:docPartObj>
-        <w:docPartGallery w:val="Page Numbers (Bottom of Page)"/>
-        <w:docPartUnique/>
-      </w:docPartObj>
-    </w:sdtPr>
-    <w:sdtEndPr>
-      <w:rPr>
-        <w:noProof/>
-      </w:rPr>
-    </w:sdtEndPr>
-    <w:sdtContent>
-      <w:p>
-        <w:pPr>
-          <w:pStyle w:val="Footer"/>
-          <w:jc w:val="right"/>
-        </w:pPr>
         <w:r>
-          <w:t>C-2</w:t>
+          <w:fldChar w:fldCharType="separate"/>
+        </w:r>
+        <w:r>
+          <w:rPr>
+            <w:noProof/>
+          </w:rPr>
+          <w:t>2</w:t>
+        </w:r>
+        <w:r>
+          <w:rPr>
+            <w:noProof/>
+          </w:rPr>
+          <w:fldChar w:fldCharType="end"/>
         </w:r>
       </w:p>
     </w:sdtContent>
@@ -19639,7 +17931,7 @@
 </file>
 
 <file path=customXml/itemProps2.xml><?xml version="1.0" encoding="utf-8"?>
-<ds:datastoreItem xmlns:ds="http://schemas.openxmlformats.org/officeDocument/2006/customXml" ds:itemID="{41E6DD0C-EB70-4FD5-86B3-303DE74B371A}">
+<ds:datastoreItem xmlns:ds="http://schemas.openxmlformats.org/officeDocument/2006/customXml" ds:itemID="{C44DDE87-C0DA-487E-9FA6-FB7B3CC22F77}">
   <ds:schemaRefs>
     <ds:schemaRef ds:uri="http://schemas.openxmlformats.org/officeDocument/2006/bibliography"/>
   </ds:schemaRefs>

</xml_diff>